<commit_message>
changes RAD & PS
</commit_message>
<xml_diff>
--- a/Docs/1.Problem Statement/PS_BookPad.docx
+++ b/Docs/1.Problem Statement/PS_BookPad.docx
@@ -4618,13 +4618,22 @@
           <w:tab w:val="left" w:pos="851"/>
         </w:tabs>
         <w:ind w:left="709" w:hanging="283"/>
-      </w:pPr>
-      <w:r>
+        <w:rPr>
+          <w:rFonts w:asciiTheme="minorHAnsi" w:hAnsiTheme="minorHAnsi" w:cstheme="minorHAnsi"/>
+        </w:rPr>
+      </w:pPr>
+      <w:r>
+        <w:rPr>
+          <w:rFonts w:asciiTheme="minorHAnsi" w:hAnsiTheme="minorHAnsi" w:cstheme="minorHAnsi"/>
+        </w:rPr>
         <w:t xml:space="preserve"> </w:t>
       </w:r>
       <w:bookmarkStart w:id="30" w:name="_Toc127233930"/>
       <w:bookmarkStart w:id="31" w:name="_Toc127234149"/>
       <w:r>
+        <w:rPr>
+          <w:rFonts w:asciiTheme="minorHAnsi" w:hAnsiTheme="minorHAnsi" w:cstheme="minorHAnsi"/>
+        </w:rPr>
         <w:t>Scenario Registrazione</w:t>
       </w:r>
       <w:bookmarkEnd w:id="30"/>
@@ -4634,18 +4643,18 @@
       <w:pPr>
         <w:spacing w:after="0"/>
         <w:rPr>
-          <w:rFonts w:ascii="Univers" w:hAnsi="Univers"/>
-        </w:rPr>
-      </w:pPr>
-      <w:r>
-        <w:rPr>
-          <w:rFonts w:ascii="Univers" w:hAnsi="Univers"/>
+          <w:rFonts w:cstheme="minorHAnsi"/>
+        </w:rPr>
+      </w:pPr>
+      <w:r>
+        <w:rPr>
+          <w:rFonts w:cstheme="minorHAnsi"/>
         </w:rPr>
         <w:t xml:space="preserve">Anna è un’amante della lettura, decide quindi di creare un </w:t>
       </w:r>
       <w:r>
         <w:rPr>
-          <w:rFonts w:ascii="Univers" w:hAnsi="Univers"/>
+          <w:rFonts w:cstheme="minorHAnsi"/>
           <w:b/>
           <w:bCs/>
           <w:color w:val="593470" w:themeColor="accent1" w:themeShade="80"/>
@@ -4654,7 +4663,7 @@
       </w:r>
       <w:r>
         <w:rPr>
-          <w:rFonts w:ascii="Univers" w:hAnsi="Univers"/>
+          <w:rFonts w:cstheme="minorHAnsi"/>
         </w:rPr>
         <w:t>.</w:t>
       </w:r>
@@ -4662,18 +4671,18 @@
     <w:p>
       <w:pPr>
         <w:rPr>
-          <w:rFonts w:ascii="Univers" w:hAnsi="Univers"/>
-        </w:rPr>
-      </w:pPr>
-      <w:r>
-        <w:rPr>
-          <w:rFonts w:ascii="Univers" w:hAnsi="Univers"/>
+          <w:rFonts w:cstheme="minorHAnsi"/>
+        </w:rPr>
+      </w:pPr>
+      <w:r>
+        <w:rPr>
+          <w:rFonts w:cstheme="minorHAnsi"/>
         </w:rPr>
         <w:t>Dalla home di BookPad, preme il pulsante “</w:t>
       </w:r>
       <w:r>
         <w:rPr>
-          <w:rFonts w:ascii="Univers" w:hAnsi="Univers"/>
+          <w:rFonts w:cstheme="minorHAnsi"/>
           <w:b/>
           <w:bCs/>
           <w:color w:val="593470" w:themeColor="accent1" w:themeShade="80"/>
@@ -4682,7 +4691,7 @@
       </w:r>
       <w:r>
         <w:rPr>
-          <w:rFonts w:ascii="Univers" w:hAnsi="Univers"/>
+          <w:rFonts w:cstheme="minorHAnsi"/>
         </w:rPr>
         <w:t>” sulla navbar.</w:t>
       </w:r>
@@ -4691,12 +4700,12 @@
       <w:pPr>
         <w:spacing w:after="0"/>
         <w:rPr>
-          <w:rFonts w:ascii="Univers" w:hAnsi="Univers"/>
-        </w:rPr>
-      </w:pPr>
-      <w:r>
-        <w:rPr>
-          <w:rFonts w:ascii="Univers" w:hAnsi="Univers"/>
+          <w:rFonts w:cstheme="minorHAnsi"/>
+        </w:rPr>
+      </w:pPr>
+      <w:r>
+        <w:rPr>
+          <w:rFonts w:cstheme="minorHAnsi"/>
         </w:rPr>
         <w:t>In questo modo viene reindirizzata alla pagina di registrazione in cui viene visualizzato l’apposito form, in cui inserisce i seguenti dati:</w:t>
       </w:r>
@@ -4704,25 +4713,26 @@
     <w:p>
       <w:pPr>
         <w:spacing w:after="0"/>
-        <w:rPr>
-          <w:rFonts w:ascii="Univers" w:hAnsi="Univers"/>
-        </w:rPr>
-      </w:pPr>
-      <w:r>
-        <w:rPr>
-          <w:rFonts w:ascii="Univers" w:hAnsi="Univers"/>
+        <w:ind w:firstLine="708"/>
+        <w:rPr>
+          <w:rFonts w:cstheme="minorHAnsi"/>
+        </w:rPr>
+      </w:pPr>
+      <w:r>
+        <w:rPr>
+          <w:rFonts w:cstheme="minorHAnsi"/>
         </w:rPr>
         <w:t>-</w:t>
       </w:r>
       <w:r>
         <w:rPr>
-          <w:rFonts w:ascii="Univers" w:hAnsi="Univers"/>
-        </w:rPr>
-        <w:tab/>
-      </w:r>
-      <w:r>
-        <w:rPr>
-          <w:rFonts w:ascii="Univers" w:hAnsi="Univers"/>
+          <w:rFonts w:cstheme="minorHAnsi"/>
+        </w:rPr>
+        <w:t xml:space="preserve"> </w:t>
+      </w:r>
+      <w:r>
+        <w:rPr>
+          <w:rFonts w:cstheme="minorHAnsi"/>
           <w:b/>
           <w:bCs/>
           <w:color w:val="593470" w:themeColor="accent1" w:themeShade="80"/>
@@ -4731,7 +4741,7 @@
       </w:r>
       <w:r>
         <w:rPr>
-          <w:rFonts w:ascii="Univers" w:hAnsi="Univers"/>
+          <w:rFonts w:cstheme="minorHAnsi"/>
         </w:rPr>
         <w:t>: “anna00”</w:t>
       </w:r>
@@ -4739,25 +4749,26 @@
     <w:p>
       <w:pPr>
         <w:spacing w:after="0"/>
-        <w:rPr>
-          <w:rFonts w:ascii="Univers" w:hAnsi="Univers"/>
-        </w:rPr>
-      </w:pPr>
-      <w:r>
-        <w:rPr>
-          <w:rFonts w:ascii="Univers" w:hAnsi="Univers"/>
+        <w:ind w:firstLine="708"/>
+        <w:rPr>
+          <w:rFonts w:cstheme="minorHAnsi"/>
+        </w:rPr>
+      </w:pPr>
+      <w:r>
+        <w:rPr>
+          <w:rFonts w:cstheme="minorHAnsi"/>
         </w:rPr>
         <w:t>-</w:t>
       </w:r>
       <w:r>
         <w:rPr>
-          <w:rFonts w:ascii="Univers" w:hAnsi="Univers"/>
-        </w:rPr>
-        <w:tab/>
-      </w:r>
-      <w:r>
-        <w:rPr>
-          <w:rFonts w:ascii="Univers" w:hAnsi="Univers"/>
+          <w:rFonts w:cstheme="minorHAnsi"/>
+        </w:rPr>
+        <w:t xml:space="preserve"> </w:t>
+      </w:r>
+      <w:r>
+        <w:rPr>
+          <w:rFonts w:cstheme="minorHAnsi"/>
           <w:b/>
           <w:bCs/>
           <w:color w:val="593470" w:themeColor="accent1" w:themeShade="80"/>
@@ -4766,7 +4777,7 @@
       </w:r>
       <w:r>
         <w:rPr>
-          <w:rFonts w:ascii="Univers" w:hAnsi="Univers"/>
+          <w:rFonts w:cstheme="minorHAnsi"/>
         </w:rPr>
         <w:t>: “anna@gmail.com”</w:t>
       </w:r>
@@ -4774,25 +4785,26 @@
     <w:p>
       <w:pPr>
         <w:spacing w:after="0"/>
-        <w:rPr>
-          <w:rFonts w:ascii="Univers" w:hAnsi="Univers"/>
-        </w:rPr>
-      </w:pPr>
-      <w:r>
-        <w:rPr>
-          <w:rFonts w:ascii="Univers" w:hAnsi="Univers"/>
+        <w:ind w:firstLine="708"/>
+        <w:rPr>
+          <w:rFonts w:cstheme="minorHAnsi"/>
+        </w:rPr>
+      </w:pPr>
+      <w:r>
+        <w:rPr>
+          <w:rFonts w:cstheme="minorHAnsi"/>
         </w:rPr>
         <w:t>-</w:t>
       </w:r>
       <w:r>
         <w:rPr>
-          <w:rFonts w:ascii="Univers" w:hAnsi="Univers"/>
-        </w:rPr>
-        <w:tab/>
-      </w:r>
-      <w:r>
-        <w:rPr>
-          <w:rFonts w:ascii="Univers" w:hAnsi="Univers"/>
+          <w:rFonts w:cstheme="minorHAnsi"/>
+        </w:rPr>
+        <w:t xml:space="preserve"> </w:t>
+      </w:r>
+      <w:r>
+        <w:rPr>
+          <w:rFonts w:cstheme="minorHAnsi"/>
           <w:b/>
           <w:bCs/>
           <w:color w:val="593470" w:themeColor="accent1" w:themeShade="80"/>
@@ -4801,32 +4813,27 @@
       </w:r>
       <w:r>
         <w:rPr>
-          <w:rFonts w:ascii="Univers" w:hAnsi="Univers"/>
+          <w:rFonts w:cstheme="minorHAnsi"/>
         </w:rPr>
         <w:t>: “Anna2000!!”</w:t>
       </w:r>
     </w:p>
     <w:p>
       <w:pPr>
-        <w:rPr>
-          <w:rFonts w:ascii="Univers" w:hAnsi="Univers"/>
-        </w:rPr>
-      </w:pPr>
-      <w:r>
-        <w:rPr>
-          <w:rFonts w:ascii="Univers" w:hAnsi="Univers"/>
+        <w:ind w:firstLine="708"/>
+        <w:rPr>
+          <w:rFonts w:cstheme="minorHAnsi"/>
+        </w:rPr>
+      </w:pPr>
+      <w:r>
+        <w:rPr>
+          <w:rFonts w:cstheme="minorHAnsi"/>
         </w:rPr>
         <w:t xml:space="preserve">- </w:t>
       </w:r>
       <w:r>
         <w:rPr>
-          <w:rFonts w:ascii="Univers" w:hAnsi="Univers"/>
-        </w:rPr>
-        <w:tab/>
-      </w:r>
-      <w:r>
-        <w:rPr>
-          <w:rFonts w:ascii="Univers" w:hAnsi="Univers"/>
+          <w:rFonts w:cstheme="minorHAnsi"/>
           <w:b/>
           <w:bCs/>
           <w:color w:val="593470" w:themeColor="accent1" w:themeShade="80"/>
@@ -4835,14 +4842,14 @@
       </w:r>
       <w:r>
         <w:rPr>
-          <w:rFonts w:ascii="Univers" w:hAnsi="Univers"/>
+          <w:rFonts w:cstheme="minorHAnsi"/>
           <w:color w:val="593470" w:themeColor="accent1" w:themeShade="80"/>
         </w:rPr>
         <w:t xml:space="preserve"> </w:t>
       </w:r>
       <w:r>
         <w:rPr>
-          <w:rFonts w:ascii="Univers" w:hAnsi="Univers"/>
+          <w:rFonts w:cstheme="minorHAnsi"/>
           <w:b/>
           <w:bCs/>
           <w:color w:val="593470" w:themeColor="accent1" w:themeShade="80"/>
@@ -4851,7 +4858,7 @@
       </w:r>
       <w:r>
         <w:rPr>
-          <w:rFonts w:ascii="Univers" w:hAnsi="Univers"/>
+          <w:rFonts w:cstheme="minorHAnsi"/>
         </w:rPr>
         <w:t>: “Anna2000!!”</w:t>
       </w:r>
@@ -4859,18 +4866,18 @@
     <w:p>
       <w:pPr>
         <w:rPr>
-          <w:rFonts w:ascii="Univers" w:hAnsi="Univers"/>
-        </w:rPr>
-      </w:pPr>
-      <w:r>
-        <w:rPr>
-          <w:rFonts w:ascii="Univers" w:hAnsi="Univers"/>
+          <w:rFonts w:cstheme="minorHAnsi"/>
+        </w:rPr>
+      </w:pPr>
+      <w:r>
+        <w:rPr>
+          <w:rFonts w:cstheme="minorHAnsi"/>
         </w:rPr>
         <w:t xml:space="preserve">La registrazione va a buon fine, quindi Anna viene reindirizzata alla sua </w:t>
       </w:r>
       <w:r>
         <w:rPr>
-          <w:rFonts w:ascii="Univers" w:hAnsi="Univers"/>
+          <w:rFonts w:cstheme="minorHAnsi"/>
           <w:b/>
           <w:bCs/>
           <w:color w:val="593470" w:themeColor="accent1" w:themeShade="80"/>
@@ -4879,14 +4886,14 @@
       </w:r>
       <w:r>
         <w:rPr>
-          <w:rFonts w:ascii="Univers" w:hAnsi="Univers"/>
+          <w:rFonts w:cstheme="minorHAnsi"/>
           <w:color w:val="593470" w:themeColor="accent1" w:themeShade="80"/>
         </w:rPr>
         <w:t xml:space="preserve"> </w:t>
       </w:r>
       <w:r>
         <w:rPr>
-          <w:rFonts w:ascii="Univers" w:hAnsi="Univers"/>
+          <w:rFonts w:cstheme="minorHAnsi"/>
         </w:rPr>
         <w:t>personale, dove visualizzerà l’elenco delle storie pubblicate dagli utenti che eventualmente deciderà di seguire.</w:t>
       </w:r>
@@ -4895,18 +4902,18 @@
       <w:pPr>
         <w:spacing w:after="0"/>
         <w:rPr>
-          <w:rFonts w:ascii="Univers" w:hAnsi="Univers"/>
-        </w:rPr>
-      </w:pPr>
-      <w:r>
-        <w:rPr>
-          <w:rFonts w:ascii="Univers" w:hAnsi="Univers"/>
+          <w:rFonts w:cstheme="minorHAnsi"/>
+        </w:rPr>
+      </w:pPr>
+      <w:r>
+        <w:rPr>
+          <w:rFonts w:cstheme="minorHAnsi"/>
         </w:rPr>
         <w:t>Dopo aver passato un po' di tempo su BookPad, Anna decide di disconnettersi momentaneamente dalla piattaforma; quindi, clicca sul pulsante “</w:t>
       </w:r>
       <w:r>
         <w:rPr>
-          <w:rFonts w:ascii="Univers" w:hAnsi="Univers"/>
+          <w:rFonts w:cstheme="minorHAnsi"/>
           <w:b/>
           <w:bCs/>
           <w:color w:val="593470" w:themeColor="accent1" w:themeShade="80"/>
@@ -4915,7 +4922,7 @@
       </w:r>
       <w:r>
         <w:rPr>
-          <w:rFonts w:ascii="Univers" w:hAnsi="Univers"/>
+          <w:rFonts w:cstheme="minorHAnsi"/>
         </w:rPr>
         <w:t>” sulla navbar.</w:t>
       </w:r>
@@ -4923,12 +4930,12 @@
     <w:p>
       <w:pPr>
         <w:rPr>
-          <w:rFonts w:ascii="Univers" w:hAnsi="Univers"/>
-        </w:rPr>
-      </w:pPr>
-      <w:r>
-        <w:rPr>
-          <w:rFonts w:ascii="Univers" w:hAnsi="Univers"/>
+          <w:rFonts w:cstheme="minorHAnsi"/>
+        </w:rPr>
+      </w:pPr>
+      <w:r>
+        <w:rPr>
+          <w:rFonts w:cstheme="minorHAnsi"/>
         </w:rPr>
         <w:t>Anna viene, così, reindirizzata di nuovo alla Homepage del sito BookPad dalla quale potrà successivamente riconnettersi alla piattaforma.</w:t>
       </w:r>
@@ -4943,13 +4950,22 @@
         </w:tabs>
         <w:spacing w:after="240"/>
         <w:ind w:left="709" w:hanging="283"/>
-      </w:pPr>
-      <w:r>
+        <w:rPr>
+          <w:rFonts w:asciiTheme="minorHAnsi" w:hAnsiTheme="minorHAnsi" w:cstheme="minorHAnsi"/>
+        </w:rPr>
+      </w:pPr>
+      <w:r>
+        <w:rPr>
+          <w:rFonts w:asciiTheme="minorHAnsi" w:hAnsiTheme="minorHAnsi" w:cstheme="minorHAnsi"/>
+        </w:rPr>
         <w:t xml:space="preserve"> </w:t>
       </w:r>
       <w:bookmarkStart w:id="32" w:name="_Toc127233931"/>
       <w:bookmarkStart w:id="33" w:name="_Toc127234150"/>
       <w:r>
+        <w:rPr>
+          <w:rFonts w:asciiTheme="minorHAnsi" w:hAnsiTheme="minorHAnsi" w:cstheme="minorHAnsi"/>
+        </w:rPr>
         <w:t>Scenario Lettura storia</w:t>
       </w:r>
       <w:bookmarkEnd w:id="32"/>
@@ -4958,12 +4974,12 @@
     <w:p>
       <w:pPr>
         <w:rPr>
-          <w:rFonts w:ascii="Univers" w:hAnsi="Univers"/>
-        </w:rPr>
-      </w:pPr>
-      <w:r>
-        <w:rPr>
-          <w:rFonts w:ascii="Univers" w:hAnsi="Univers"/>
+          <w:rFonts w:cstheme="minorHAnsi"/>
+        </w:rPr>
+      </w:pPr>
+      <w:r>
+        <w:rPr>
+          <w:rFonts w:cstheme="minorHAnsi"/>
         </w:rPr>
         <w:t>Anna si reca nuovamente sulla piattaforma BookPad, in quanto decide di voler trovare qualche storia interessante da poter leggere.</w:t>
       </w:r>
@@ -4971,18 +4987,18 @@
     <w:p>
       <w:pPr>
         <w:rPr>
-          <w:rFonts w:ascii="Univers" w:hAnsi="Univers"/>
-        </w:rPr>
-      </w:pPr>
-      <w:r>
-        <w:rPr>
-          <w:rFonts w:ascii="Univers" w:hAnsi="Univers"/>
+          <w:rFonts w:cstheme="minorHAnsi"/>
+        </w:rPr>
+      </w:pPr>
+      <w:r>
+        <w:rPr>
+          <w:rFonts w:cstheme="minorHAnsi"/>
         </w:rPr>
         <w:t>Clicca sul pulsante “</w:t>
       </w:r>
       <w:r>
         <w:rPr>
-          <w:rFonts w:ascii="Univers" w:hAnsi="Univers"/>
+          <w:rFonts w:cstheme="minorHAnsi"/>
           <w:b/>
           <w:bCs/>
           <w:color w:val="593470" w:themeColor="accent1" w:themeShade="80"/>
@@ -4991,7 +5007,7 @@
       </w:r>
       <w:r>
         <w:rPr>
-          <w:rFonts w:ascii="Univers" w:hAnsi="Univers"/>
+          <w:rFonts w:cstheme="minorHAnsi"/>
         </w:rPr>
         <w:t>” sulla navbar. In questo modo viene reindirizzata sulla pagina di accesso in cui viene visualizzato l’apposito form, in cui inserisce le sue credenziali:</w:t>
       </w:r>
@@ -5000,12 +5016,12 @@
       <w:pPr>
         <w:ind w:firstLine="708"/>
         <w:rPr>
-          <w:rFonts w:ascii="Univers" w:hAnsi="Univers"/>
-        </w:rPr>
-      </w:pPr>
-      <w:r>
-        <w:rPr>
-          <w:rFonts w:ascii="Univers" w:hAnsi="Univers"/>
+          <w:rFonts w:cstheme="minorHAnsi"/>
+        </w:rPr>
+      </w:pPr>
+      <w:r>
+        <w:rPr>
+          <w:rFonts w:cstheme="minorHAnsi"/>
         </w:rPr>
         <w:t>- e-mail: “anna@gmail.com”</w:t>
       </w:r>
@@ -5014,12 +5030,12 @@
       <w:pPr>
         <w:ind w:firstLine="708"/>
         <w:rPr>
-          <w:rFonts w:ascii="Univers" w:hAnsi="Univers"/>
-        </w:rPr>
-      </w:pPr>
-      <w:r>
-        <w:rPr>
-          <w:rFonts w:ascii="Univers" w:hAnsi="Univers"/>
+          <w:rFonts w:cstheme="minorHAnsi"/>
+        </w:rPr>
+      </w:pPr>
+      <w:r>
+        <w:rPr>
+          <w:rFonts w:cstheme="minorHAnsi"/>
         </w:rPr>
         <w:t>- password: “Anna2000!!”</w:t>
       </w:r>
@@ -5027,12 +5043,12 @@
     <w:p>
       <w:pPr>
         <w:rPr>
-          <w:rFonts w:ascii="Univers" w:hAnsi="Univers"/>
-        </w:rPr>
-      </w:pPr>
-      <w:r>
-        <w:rPr>
-          <w:rFonts w:ascii="Univers" w:hAnsi="Univers"/>
+          <w:rFonts w:cstheme="minorHAnsi"/>
+        </w:rPr>
+      </w:pPr>
+      <w:r>
+        <w:rPr>
+          <w:rFonts w:cstheme="minorHAnsi"/>
         </w:rPr>
         <w:t>Le credenziali sono corrette, quindi Anna riesce ad accedere alla piattaforma e viene reindirizzata alla sua Homepage personale.</w:t>
       </w:r>
@@ -5040,19 +5056,19 @@
     <w:p>
       <w:pPr>
         <w:rPr>
-          <w:rFonts w:ascii="Univers" w:hAnsi="Univers"/>
-        </w:rPr>
-      </w:pPr>
-      <w:r>
-        <w:rPr>
-          <w:rFonts w:ascii="Univers" w:hAnsi="Univers"/>
+          <w:rFonts w:cstheme="minorHAnsi"/>
+        </w:rPr>
+      </w:pPr>
+      <w:r>
+        <w:rPr>
+          <w:rFonts w:cstheme="minorHAnsi"/>
         </w:rPr>
         <w:lastRenderedPageBreak/>
         <w:t>Anna è amante del genere Horror, quindi clicca sul pulsante “</w:t>
       </w:r>
       <w:r>
         <w:rPr>
-          <w:rFonts w:ascii="Univers" w:hAnsi="Univers"/>
+          <w:rFonts w:cstheme="minorHAnsi"/>
           <w:b/>
           <w:bCs/>
           <w:color w:val="593470" w:themeColor="accent1" w:themeShade="80"/>
@@ -5061,7 +5077,7 @@
       </w:r>
       <w:r>
         <w:rPr>
-          <w:rFonts w:ascii="Univers" w:hAnsi="Univers"/>
+          <w:rFonts w:cstheme="minorHAnsi"/>
         </w:rPr>
         <w:t>” sulla navbar e seleziona la voce “Horror” così viene reindirizzata sulla pagina contenente tutte le storie presenti su BookPad dal genere Horror.</w:t>
       </w:r>
@@ -5069,18 +5085,18 @@
     <w:p>
       <w:pPr>
         <w:rPr>
-          <w:rFonts w:ascii="Univers" w:hAnsi="Univers"/>
-        </w:rPr>
-      </w:pPr>
-      <w:r>
-        <w:rPr>
-          <w:rFonts w:ascii="Univers" w:hAnsi="Univers"/>
+          <w:rFonts w:cstheme="minorHAnsi"/>
+        </w:rPr>
+      </w:pPr>
+      <w:r>
+        <w:rPr>
+          <w:rFonts w:cstheme="minorHAnsi"/>
         </w:rPr>
         <w:t>Anna scorre la lista, fin quando non trova una storia dal titolo “La casa nel bosco”. Incuriosita, clicca sul pulsante “</w:t>
       </w:r>
       <w:r>
         <w:rPr>
-          <w:rFonts w:ascii="Univers" w:hAnsi="Univers"/>
+          <w:rFonts w:cstheme="minorHAnsi"/>
           <w:b/>
           <w:bCs/>
           <w:color w:val="593470" w:themeColor="accent1" w:themeShade="80"/>
@@ -5089,7 +5105,7 @@
       </w:r>
       <w:r>
         <w:rPr>
-          <w:rFonts w:ascii="Univers" w:hAnsi="Univers"/>
+          <w:rFonts w:cstheme="minorHAnsi"/>
         </w:rPr>
         <w:t>.” Viene quindi reindirizzata sulla pagina relativa alla storia selezionata, dove può visualizzarne:</w:t>
       </w:r>
@@ -5098,50 +5114,61 @@
       <w:pPr>
         <w:ind w:firstLine="708"/>
         <w:rPr>
-          <w:rFonts w:ascii="Univers" w:hAnsi="Univers"/>
-        </w:rPr>
-      </w:pPr>
-      <w:r>
-        <w:rPr>
-          <w:rFonts w:ascii="Univers" w:hAnsi="Univers"/>
+          <w:rFonts w:cstheme="minorHAnsi"/>
+        </w:rPr>
+      </w:pPr>
+      <w:r>
+        <w:rPr>
+          <w:rFonts w:cstheme="minorHAnsi"/>
         </w:rPr>
         <w:t>- titolo,</w:t>
       </w:r>
       <w:r>
         <w:rPr>
-          <w:rFonts w:ascii="Univers" w:hAnsi="Univers"/>
+          <w:rFonts w:cstheme="minorHAnsi"/>
         </w:rPr>
         <w:tab/>
       </w:r>
       <w:r>
         <w:rPr>
-          <w:rFonts w:ascii="Univers" w:hAnsi="Univers"/>
+          <w:rFonts w:cstheme="minorHAnsi"/>
         </w:rPr>
         <w:tab/>
       </w:r>
       <w:r>
         <w:rPr>
-          <w:rFonts w:ascii="Univers" w:hAnsi="Univers"/>
+          <w:rFonts w:cstheme="minorHAnsi"/>
         </w:rPr>
         <w:tab/>
       </w:r>
       <w:r>
         <w:rPr>
-          <w:rFonts w:ascii="Univers" w:hAnsi="Univers"/>
+          <w:rFonts w:cstheme="minorHAnsi"/>
         </w:rPr>
         <w:tab/>
       </w:r>
       <w:r>
         <w:rPr>
-          <w:rFonts w:ascii="Univers" w:hAnsi="Univers"/>
+          <w:rFonts w:cstheme="minorHAnsi"/>
         </w:rPr>
         <w:tab/>
       </w:r>
       <w:r>
         <w:rPr>
-          <w:rFonts w:ascii="Univers" w:hAnsi="Univers"/>
+          <w:rFonts w:cstheme="minorHAnsi"/>
         </w:rPr>
         <w:tab/>
+      </w:r>
+      <w:r>
+        <w:rPr>
+          <w:rFonts w:cstheme="minorHAnsi"/>
+        </w:rPr>
+        <w:tab/>
+      </w:r>
+      <w:r>
+        <w:rPr>
+          <w:rFonts w:cstheme="minorHAnsi"/>
+        </w:rPr>
         <w:t>- genere,</w:t>
       </w:r>
     </w:p>
@@ -5149,36 +5176,36 @@
       <w:pPr>
         <w:ind w:firstLine="708"/>
         <w:rPr>
-          <w:rFonts w:ascii="Univers" w:hAnsi="Univers"/>
-        </w:rPr>
-      </w:pPr>
-      <w:r>
-        <w:rPr>
-          <w:rFonts w:ascii="Univers" w:hAnsi="Univers"/>
+          <w:rFonts w:cstheme="minorHAnsi"/>
+        </w:rPr>
+      </w:pPr>
+      <w:r>
+        <w:rPr>
+          <w:rFonts w:cstheme="minorHAnsi"/>
         </w:rPr>
         <w:t>- immagine di copertina,</w:t>
       </w:r>
       <w:r>
         <w:rPr>
-          <w:rFonts w:ascii="Univers" w:hAnsi="Univers"/>
+          <w:rFonts w:cstheme="minorHAnsi"/>
         </w:rPr>
         <w:tab/>
       </w:r>
       <w:r>
         <w:rPr>
-          <w:rFonts w:ascii="Univers" w:hAnsi="Univers"/>
+          <w:rFonts w:cstheme="minorHAnsi"/>
         </w:rPr>
         <w:tab/>
       </w:r>
       <w:r>
         <w:rPr>
-          <w:rFonts w:ascii="Univers" w:hAnsi="Univers"/>
+          <w:rFonts w:cstheme="minorHAnsi"/>
         </w:rPr>
         <w:tab/>
       </w:r>
       <w:r>
         <w:rPr>
-          <w:rFonts w:ascii="Univers" w:hAnsi="Univers"/>
+          <w:rFonts w:cstheme="minorHAnsi"/>
         </w:rPr>
         <w:tab/>
         <w:t>- numero di likes, commenti e salvataggi,</w:t>
@@ -5188,48 +5215,48 @@
       <w:pPr>
         <w:ind w:firstLine="708"/>
         <w:rPr>
-          <w:rFonts w:ascii="Univers" w:hAnsi="Univers"/>
-        </w:rPr>
-      </w:pPr>
-      <w:r>
-        <w:rPr>
-          <w:rFonts w:ascii="Univers" w:hAnsi="Univers"/>
+          <w:rFonts w:cstheme="minorHAnsi"/>
+        </w:rPr>
+      </w:pPr>
+      <w:r>
+        <w:rPr>
+          <w:rFonts w:cstheme="minorHAnsi"/>
         </w:rPr>
         <w:t xml:space="preserve">- trama, </w:t>
       </w:r>
       <w:r>
         <w:rPr>
-          <w:rFonts w:ascii="Univers" w:hAnsi="Univers"/>
+          <w:rFonts w:cstheme="minorHAnsi"/>
         </w:rPr>
         <w:tab/>
       </w:r>
       <w:r>
         <w:rPr>
-          <w:rFonts w:ascii="Univers" w:hAnsi="Univers"/>
+          <w:rFonts w:cstheme="minorHAnsi"/>
         </w:rPr>
         <w:tab/>
       </w:r>
       <w:r>
         <w:rPr>
-          <w:rFonts w:ascii="Univers" w:hAnsi="Univers"/>
+          <w:rFonts w:cstheme="minorHAnsi"/>
         </w:rPr>
         <w:tab/>
       </w:r>
       <w:r>
         <w:rPr>
-          <w:rFonts w:ascii="Univers" w:hAnsi="Univers"/>
+          <w:rFonts w:cstheme="minorHAnsi"/>
         </w:rPr>
         <w:tab/>
       </w:r>
       <w:r>
         <w:rPr>
-          <w:rFonts w:ascii="Univers" w:hAnsi="Univers"/>
+          <w:rFonts w:cstheme="minorHAnsi"/>
         </w:rPr>
         <w:tab/>
       </w:r>
       <w:r>
         <w:rPr>
-          <w:rFonts w:ascii="Univers" w:hAnsi="Univers"/>
+          <w:rFonts w:cstheme="minorHAnsi"/>
         </w:rPr>
         <w:tab/>
         <w:t>- elenco dei commenti,</w:t>
@@ -5239,48 +5266,48 @@
       <w:pPr>
         <w:ind w:firstLine="708"/>
         <w:rPr>
-          <w:rFonts w:ascii="Univers" w:hAnsi="Univers"/>
-        </w:rPr>
-      </w:pPr>
-      <w:r>
-        <w:rPr>
-          <w:rFonts w:ascii="Univers" w:hAnsi="Univers"/>
+          <w:rFonts w:cstheme="minorHAnsi"/>
+        </w:rPr>
+      </w:pPr>
+      <w:r>
+        <w:rPr>
+          <w:rFonts w:cstheme="minorHAnsi"/>
         </w:rPr>
         <w:t xml:space="preserve">- autore, </w:t>
       </w:r>
       <w:r>
         <w:rPr>
-          <w:rFonts w:ascii="Univers" w:hAnsi="Univers"/>
+          <w:rFonts w:cstheme="minorHAnsi"/>
         </w:rPr>
         <w:tab/>
       </w:r>
       <w:r>
         <w:rPr>
-          <w:rFonts w:ascii="Univers" w:hAnsi="Univers"/>
+          <w:rFonts w:cstheme="minorHAnsi"/>
         </w:rPr>
         <w:tab/>
       </w:r>
       <w:r>
         <w:rPr>
-          <w:rFonts w:ascii="Univers" w:hAnsi="Univers"/>
+          <w:rFonts w:cstheme="minorHAnsi"/>
         </w:rPr>
         <w:tab/>
       </w:r>
       <w:r>
         <w:rPr>
-          <w:rFonts w:ascii="Univers" w:hAnsi="Univers"/>
+          <w:rFonts w:cstheme="minorHAnsi"/>
         </w:rPr>
         <w:tab/>
       </w:r>
       <w:r>
         <w:rPr>
-          <w:rFonts w:ascii="Univers" w:hAnsi="Univers"/>
+          <w:rFonts w:cstheme="minorHAnsi"/>
         </w:rPr>
         <w:tab/>
       </w:r>
       <w:r>
         <w:rPr>
-          <w:rFonts w:ascii="Univers" w:hAnsi="Univers"/>
+          <w:rFonts w:cstheme="minorHAnsi"/>
         </w:rPr>
         <w:tab/>
         <w:t>- elenco degli hashtag,</w:t>
@@ -5290,42 +5317,42 @@
       <w:pPr>
         <w:ind w:firstLine="708"/>
         <w:rPr>
-          <w:rFonts w:ascii="Univers" w:hAnsi="Univers"/>
-        </w:rPr>
-      </w:pPr>
-      <w:r>
-        <w:rPr>
-          <w:rFonts w:ascii="Univers" w:hAnsi="Univers"/>
+          <w:rFonts w:cstheme="minorHAnsi"/>
+        </w:rPr>
+      </w:pPr>
+      <w:r>
+        <w:rPr>
+          <w:rFonts w:cstheme="minorHAnsi"/>
         </w:rPr>
         <w:t xml:space="preserve">- elenco dei capitoli, </w:t>
       </w:r>
       <w:r>
         <w:rPr>
-          <w:rFonts w:ascii="Univers" w:hAnsi="Univers"/>
+          <w:rFonts w:cstheme="minorHAnsi"/>
         </w:rPr>
         <w:tab/>
       </w:r>
       <w:r>
         <w:rPr>
-          <w:rFonts w:ascii="Univers" w:hAnsi="Univers"/>
+          <w:rFonts w:cstheme="minorHAnsi"/>
         </w:rPr>
         <w:tab/>
       </w:r>
       <w:r>
         <w:rPr>
-          <w:rFonts w:ascii="Univers" w:hAnsi="Univers"/>
+          <w:rFonts w:cstheme="minorHAnsi"/>
         </w:rPr>
         <w:tab/>
       </w:r>
       <w:r>
         <w:rPr>
-          <w:rFonts w:ascii="Univers" w:hAnsi="Univers"/>
+          <w:rFonts w:cstheme="minorHAnsi"/>
         </w:rPr>
         <w:tab/>
       </w:r>
       <w:r>
         <w:rPr>
-          <w:rFonts w:ascii="Univers" w:hAnsi="Univers"/>
+          <w:rFonts w:cstheme="minorHAnsi"/>
         </w:rPr>
         <w:tab/>
         <w:t xml:space="preserve">- form commentare. </w:t>
@@ -5334,12 +5361,12 @@
     <w:p>
       <w:pPr>
         <w:rPr>
-          <w:rFonts w:ascii="Univers" w:hAnsi="Univers"/>
-        </w:rPr>
-      </w:pPr>
-      <w:r>
-        <w:rPr>
-          <w:rFonts w:ascii="Univers" w:hAnsi="Univers"/>
+          <w:rFonts w:cstheme="minorHAnsi"/>
+        </w:rPr>
+      </w:pPr>
+      <w:r>
+        <w:rPr>
+          <w:rFonts w:cstheme="minorHAnsi"/>
         </w:rPr>
         <w:t>Anna vuole leggere il primo capitolo della storia, quindi clicca sul pulsante “Capitolo 1”.</w:t>
       </w:r>
@@ -5347,18 +5374,18 @@
     <w:p>
       <w:pPr>
         <w:rPr>
-          <w:rFonts w:ascii="Univers" w:hAnsi="Univers"/>
-        </w:rPr>
-      </w:pPr>
-      <w:r>
-        <w:rPr>
-          <w:rFonts w:ascii="Univers" w:hAnsi="Univers"/>
+          <w:rFonts w:cstheme="minorHAnsi"/>
+        </w:rPr>
+      </w:pPr>
+      <w:r>
+        <w:rPr>
+          <w:rFonts w:cstheme="minorHAnsi"/>
         </w:rPr>
         <w:t xml:space="preserve">Conclusa la lettura del primo capitolo, Anna decide innanzi tutto di </w:t>
       </w:r>
       <w:r>
         <w:rPr>
-          <w:rFonts w:ascii="Univers" w:hAnsi="Univers"/>
+          <w:rFonts w:cstheme="minorHAnsi"/>
           <w:b/>
           <w:bCs/>
           <w:color w:val="593470" w:themeColor="accent1" w:themeShade="80"/>
@@ -5367,57 +5394,33 @@
       </w:r>
       <w:r>
         <w:rPr>
-          <w:rFonts w:ascii="Univers" w:hAnsi="Univers"/>
+          <w:rFonts w:cstheme="minorHAnsi"/>
           <w:color w:val="593470" w:themeColor="accent1" w:themeShade="80"/>
         </w:rPr>
         <w:t xml:space="preserve"> </w:t>
       </w:r>
       <w:r>
         <w:rPr>
-          <w:rFonts w:ascii="Univers" w:hAnsi="Univers"/>
-        </w:rPr>
-        <w:t xml:space="preserve">la storia nella propria biblioteca, in modo da poter leggere i successivi capitoli senza dover ricercare la storia. </w:t>
-      </w:r>
-      <w:r>
-        <w:rPr>
-          <w:rFonts w:ascii="Univers" w:hAnsi="Univers"/>
-        </w:rPr>
-        <w:t>Per questo motivo clicca</w:t>
-      </w:r>
-      <w:r>
-        <w:rPr>
-          <w:rFonts w:ascii="Univers" w:hAnsi="Univers"/>
-        </w:rPr>
-        <w:t>, quindi, sul pulsante a forma di segnalibro per salvare la storia. Il pulsante, che prima era vuoto, ora diventa pieno per segnalare che la storia è nella propria biblioteca.</w:t>
-      </w:r>
-    </w:p>
-    <w:p>
-      <w:pPr>
-        <w:rPr>
-          <w:rFonts w:ascii="Univers" w:hAnsi="Univers"/>
-        </w:rPr>
-      </w:pPr>
-      <w:r>
-        <w:rPr>
-          <w:rFonts w:ascii="Univers" w:hAnsi="Univers"/>
-        </w:rPr>
-        <w:t>Inoltre, Anna decide anche di voler lasciare un feedback alla storia, in quanto ha trovato molto interessante la lettura del primo capitolo. Quindi</w:t>
-      </w:r>
-      <w:r>
-        <w:rPr>
-          <w:rFonts w:ascii="Univers" w:hAnsi="Univers"/>
-        </w:rPr>
-        <w:t>,</w:t>
-      </w:r>
-      <w:r>
-        <w:rPr>
-          <w:rFonts w:ascii="Univers" w:hAnsi="Univers"/>
-        </w:rPr>
-        <w:t xml:space="preserve"> mette </w:t>
-      </w:r>
-      <w:r>
-        <w:rPr>
-          <w:rFonts w:ascii="Univers" w:hAnsi="Univers"/>
+          <w:rFonts w:cstheme="minorHAnsi"/>
+        </w:rPr>
+        <w:t>la storia nella propria biblioteca, in modo da poter leggere i successivi capitoli senza dover ricercare la storia. Per questo motivo clicca, quindi, sul pulsante a forma di segnalibro per salvare la storia. Il pulsante, che prima era vuoto, ora diventa pieno per segnalare che la storia è nella propria biblioteca.</w:t>
+      </w:r>
+    </w:p>
+    <w:p>
+      <w:pPr>
+        <w:rPr>
+          <w:rFonts w:cstheme="minorHAnsi"/>
+        </w:rPr>
+      </w:pPr>
+      <w:r>
+        <w:rPr>
+          <w:rFonts w:cstheme="minorHAnsi"/>
+        </w:rPr>
+        <w:t xml:space="preserve">Inoltre, Anna decide anche di voler lasciare un feedback alla storia, in quanto ha trovato molto interessante la lettura del primo capitolo. Quindi, mette </w:t>
+      </w:r>
+      <w:r>
+        <w:rPr>
+          <w:rFonts w:cstheme="minorHAnsi"/>
           <w:b/>
           <w:bCs/>
           <w:color w:val="593470" w:themeColor="accent1" w:themeShade="80"/>
@@ -5426,44 +5429,20 @@
       </w:r>
       <w:r>
         <w:rPr>
-          <w:rFonts w:ascii="Univers" w:hAnsi="Univers"/>
+          <w:rFonts w:cstheme="minorHAnsi"/>
           <w:color w:val="593470" w:themeColor="accent1" w:themeShade="80"/>
         </w:rPr>
         <w:t xml:space="preserve"> </w:t>
       </w:r>
       <w:r>
         <w:rPr>
-          <w:rFonts w:ascii="Univers" w:hAnsi="Univers"/>
-        </w:rPr>
-        <w:t>alla storia cliccando sul pulsante a forma di cuore. Anch</w:t>
-      </w:r>
-      <w:r>
-        <w:rPr>
-          <w:rFonts w:ascii="Univers" w:hAnsi="Univers"/>
-        </w:rPr>
-        <w:t xml:space="preserve">’esso </w:t>
-      </w:r>
-      <w:r>
-        <w:rPr>
-          <w:rFonts w:ascii="Univers" w:hAnsi="Univers"/>
-        </w:rPr>
-        <w:t>da vuoto diventa pieno</w:t>
-      </w:r>
-      <w:r>
-        <w:rPr>
-          <w:rFonts w:ascii="Univers" w:hAnsi="Univers"/>
-        </w:rPr>
-        <w:t>,</w:t>
-      </w:r>
-      <w:r>
-        <w:rPr>
-          <w:rFonts w:ascii="Univers" w:hAnsi="Univers"/>
-        </w:rPr>
-        <w:t xml:space="preserve"> per segnalare che è stato aggiunto il like alla storia. Inoltre, Anna scrive un </w:t>
-      </w:r>
-      <w:r>
-        <w:rPr>
-          <w:rFonts w:ascii="Univers" w:hAnsi="Univers"/>
+          <w:rFonts w:cstheme="minorHAnsi"/>
+        </w:rPr>
+        <w:t xml:space="preserve">alla storia cliccando sul pulsante a forma di cuore. Anch’esso da vuoto diventa pieno, per segnalare che è stato aggiunto il like alla storia. Inoltre, Anna scrive un </w:t>
+      </w:r>
+      <w:r>
+        <w:rPr>
+          <w:rFonts w:cstheme="minorHAnsi"/>
           <w:b/>
           <w:bCs/>
           <w:color w:val="593470" w:themeColor="accent1" w:themeShade="80"/>
@@ -5472,20 +5451,20 @@
       </w:r>
       <w:r>
         <w:rPr>
-          <w:rFonts w:ascii="Univers" w:hAnsi="Univers"/>
+          <w:rFonts w:cstheme="minorHAnsi"/>
           <w:color w:val="593470" w:themeColor="accent1" w:themeShade="80"/>
         </w:rPr>
         <w:t xml:space="preserve"> </w:t>
       </w:r>
       <w:r>
         <w:rPr>
-          <w:rFonts w:ascii="Univers" w:hAnsi="Univers"/>
+          <w:rFonts w:cstheme="minorHAnsi"/>
         </w:rPr>
         <w:t>nell’apposito form cliccando successivamente sul pulsante “</w:t>
       </w:r>
       <w:r>
         <w:rPr>
-          <w:rFonts w:ascii="Univers" w:hAnsi="Univers"/>
+          <w:rFonts w:cstheme="minorHAnsi"/>
           <w:b/>
           <w:bCs/>
           <w:color w:val="593470" w:themeColor="accent1" w:themeShade="80"/>
@@ -5494,38 +5473,26 @@
       </w:r>
       <w:r>
         <w:rPr>
-          <w:rFonts w:ascii="Univers" w:hAnsi="Univers"/>
-        </w:rPr>
-        <w:t xml:space="preserve">” per pubblicare il commento. </w:t>
-      </w:r>
-      <w:r>
-        <w:rPr>
-          <w:rFonts w:ascii="Univers" w:hAnsi="Univers"/>
-        </w:rPr>
-        <w:t>Immediatamente</w:t>
-      </w:r>
-      <w:r>
-        <w:rPr>
-          <w:rFonts w:ascii="Univers" w:hAnsi="Univers"/>
-        </w:rPr>
-        <w:t xml:space="preserve"> Anna visualizza il suo commento nell’elenco dei commenti che già erano presenti.</w:t>
-      </w:r>
-    </w:p>
-    <w:p>
-      <w:pPr>
-        <w:rPr>
-          <w:rFonts w:ascii="Univers" w:hAnsi="Univers"/>
-        </w:rPr>
-      </w:pPr>
-      <w:r>
-        <w:rPr>
-          <w:rFonts w:ascii="Univers" w:hAnsi="Univers"/>
+          <w:rFonts w:cstheme="minorHAnsi"/>
+        </w:rPr>
+        <w:t>” per pubblicare il commento. Immediatamente Anna visualizza il suo commento nell’elenco dei commenti che già erano presenti.</w:t>
+      </w:r>
+    </w:p>
+    <w:p>
+      <w:pPr>
+        <w:rPr>
+          <w:rFonts w:cstheme="minorHAnsi"/>
+        </w:rPr>
+      </w:pPr>
+      <w:r>
+        <w:rPr>
+          <w:rFonts w:cstheme="minorHAnsi"/>
         </w:rPr>
         <w:t xml:space="preserve">Anna visualizza, tra l’elenco dei </w:t>
       </w:r>
       <w:r>
         <w:rPr>
-          <w:rFonts w:ascii="Univers" w:hAnsi="Univers"/>
+          <w:rFonts w:cstheme="minorHAnsi"/>
           <w:b/>
           <w:bCs/>
           <w:color w:val="593470" w:themeColor="accent1" w:themeShade="80"/>
@@ -5534,39 +5501,27 @@
       </w:r>
       <w:r>
         <w:rPr>
-          <w:rFonts w:ascii="Univers" w:hAnsi="Univers"/>
+          <w:rFonts w:cstheme="minorHAnsi"/>
           <w:color w:val="593470" w:themeColor="accent1" w:themeShade="80"/>
         </w:rPr>
         <w:t xml:space="preserve"> </w:t>
       </w:r>
       <w:r>
         <w:rPr>
-          <w:rFonts w:ascii="Univers" w:hAnsi="Univers"/>
-        </w:rPr>
-        <w:t>della storia, il tag “</w:t>
-      </w:r>
-      <w:r>
-        <w:rPr>
-          <w:rFonts w:ascii="Univers" w:hAnsi="Univers"/>
-        </w:rPr>
-        <w:t>#</w:t>
-      </w:r>
-      <w:r>
-        <w:rPr>
-          <w:rFonts w:ascii="Univers" w:hAnsi="Univers"/>
-        </w:rPr>
-        <w:t>spiriti” e decide di cliccarlo. Viene, quindi, reindirizzata sulla pagina di ricerca contenente l’elenco di tutte le storie che presentano l’hashtag “#spiriti”.</w:t>
-      </w:r>
-    </w:p>
-    <w:p>
-      <w:pPr>
-        <w:rPr>
-          <w:rFonts w:ascii="Univers" w:hAnsi="Univers"/>
-        </w:rPr>
-      </w:pPr>
-      <w:r>
-        <w:rPr>
-          <w:rFonts w:ascii="Univers" w:hAnsi="Univers"/>
+          <w:rFonts w:cstheme="minorHAnsi"/>
+        </w:rPr>
+        <w:t>della storia, il tag “#spiriti” e decide di cliccarlo. Viene, quindi, reindirizzata sulla pagina di ricerca contenente l’elenco di tutte le storie che presentano l’hashtag “#spiriti”.</w:t>
+      </w:r>
+    </w:p>
+    <w:p>
+      <w:pPr>
+        <w:rPr>
+          <w:rFonts w:cstheme="minorHAnsi"/>
+        </w:rPr>
+      </w:pPr>
+      <w:r>
+        <w:rPr>
+          <w:rFonts w:cstheme="minorHAnsi"/>
         </w:rPr>
         <w:t xml:space="preserve">Anna, successivamente, decide di cercare nella barra di ricerca apposita sulla navbar la parola chiave “zombie” e preme il pulsante di ricerca. In questo modo, viene reindirizzata sulla pagina di ricerca contenente l’elenco delle storie che nel titolo hanno la parola “zombie”. </w:t>
       </w:r>
@@ -5574,12 +5529,12 @@
     <w:p>
       <w:pPr>
         <w:rPr>
-          <w:rFonts w:ascii="Univers" w:hAnsi="Univers"/>
-        </w:rPr>
-      </w:pPr>
-      <w:r>
-        <w:rPr>
-          <w:rFonts w:ascii="Univers" w:hAnsi="Univers"/>
+          <w:rFonts w:cstheme="minorHAnsi"/>
+        </w:rPr>
+      </w:pPr>
+      <w:r>
+        <w:rPr>
+          <w:rFonts w:cstheme="minorHAnsi"/>
         </w:rPr>
         <w:t>Anna può decidere di filtrare le storie in base a quelle che hanno “zombie” nel titolo cliccando sul pulsante “Titolo” presente nella pagina, o tra i tag cliccando sul pulsante “Tag”.</w:t>
       </w:r>
@@ -5587,12 +5542,12 @@
     <w:p>
       <w:pPr>
         <w:rPr>
-          <w:rFonts w:ascii="Univers" w:hAnsi="Univers"/>
-        </w:rPr>
-      </w:pPr>
-      <w:r>
-        <w:rPr>
-          <w:rFonts w:ascii="Univers" w:hAnsi="Univers"/>
+          <w:rFonts w:cstheme="minorHAnsi"/>
+        </w:rPr>
+      </w:pPr>
+      <w:r>
+        <w:rPr>
+          <w:rFonts w:cstheme="minorHAnsi"/>
         </w:rPr>
         <w:t>Anna vuole cercare le storie che hanno come tag “zombie”, quindi clicca sul pulsante “Tag”. Ora visualizza l’elenco di tutte le storie che presentano quel tag e cliccando sul pulsante “Leggi” presente vicino ad ognuna di esse, Anna può leggere la relativa storia.</w:t>
       </w:r>
@@ -5600,18 +5555,18 @@
     <w:p>
       <w:pPr>
         <w:rPr>
-          <w:rFonts w:ascii="Univers" w:hAnsi="Univers"/>
-        </w:rPr>
-      </w:pPr>
-      <w:r>
-        <w:rPr>
-          <w:rFonts w:ascii="Univers" w:hAnsi="Univers"/>
+          <w:rFonts w:cstheme="minorHAnsi"/>
+        </w:rPr>
+      </w:pPr>
+      <w:r>
+        <w:rPr>
+          <w:rFonts w:cstheme="minorHAnsi"/>
         </w:rPr>
         <w:t>Inoltre, può anche visualizzare l’elenco degli utenti che hanno “zombie” nell’username, cliccando sul pulsante “Username”.  Una volta visualizzato l’elenco degli utenti , cliccando sul pulsante “</w:t>
       </w:r>
       <w:r>
         <w:rPr>
-          <w:rFonts w:ascii="Univers" w:hAnsi="Univers"/>
+          <w:rFonts w:cstheme="minorHAnsi"/>
           <w:b/>
           <w:bCs/>
           <w:color w:val="593470" w:themeColor="accent1" w:themeShade="80"/>
@@ -5620,7 +5575,7 @@
       </w:r>
       <w:r>
         <w:rPr>
-          <w:rFonts w:ascii="Univers" w:hAnsi="Univers"/>
+          <w:rFonts w:cstheme="minorHAnsi"/>
         </w:rPr>
         <w:t>” si può visualizzare il relativo profilo dell’utente.</w:t>
       </w:r>
@@ -5634,10 +5589,16 @@
         </w:tabs>
         <w:spacing w:after="240"/>
         <w:ind w:left="426" w:hanging="73"/>
+        <w:rPr>
+          <w:rFonts w:asciiTheme="minorHAnsi" w:hAnsiTheme="minorHAnsi" w:cstheme="minorHAnsi"/>
+        </w:rPr>
       </w:pPr>
       <w:bookmarkStart w:id="34" w:name="_Toc127233932"/>
       <w:bookmarkStart w:id="35" w:name="_Toc127234151"/>
       <w:r>
+        <w:rPr>
+          <w:rFonts w:asciiTheme="minorHAnsi" w:hAnsiTheme="minorHAnsi" w:cstheme="minorHAnsi"/>
+        </w:rPr>
         <w:t>Scenario Pubblicazione storia</w:t>
       </w:r>
       <w:bookmarkEnd w:id="34"/>
@@ -5646,18 +5607,18 @@
     <w:p>
       <w:pPr>
         <w:rPr>
-          <w:rFonts w:ascii="Univers" w:hAnsi="Univers"/>
-        </w:rPr>
-      </w:pPr>
-      <w:r>
-        <w:rPr>
-          <w:rFonts w:ascii="Univers" w:hAnsi="Univers"/>
+          <w:rFonts w:cstheme="minorHAnsi"/>
+        </w:rPr>
+      </w:pPr>
+      <w:r>
+        <w:rPr>
+          <w:rFonts w:cstheme="minorHAnsi"/>
         </w:rPr>
         <w:t>Walter è un aspirante scrittore iscritto alla piattaforma BookPad. Decide di pubblicare un’altra storia, quindi una volta loggato alla piattaforma, clicca sul pulsante “</w:t>
       </w:r>
       <w:r>
         <w:rPr>
-          <w:rFonts w:ascii="Univers" w:hAnsi="Univers"/>
+          <w:rFonts w:cstheme="minorHAnsi"/>
           <w:b/>
           <w:bCs/>
           <w:color w:val="593470" w:themeColor="accent1" w:themeShade="80"/>
@@ -5666,7 +5627,7 @@
       </w:r>
       <w:r>
         <w:rPr>
-          <w:rFonts w:ascii="Univers" w:hAnsi="Univers"/>
+          <w:rFonts w:cstheme="minorHAnsi"/>
         </w:rPr>
         <w:t>” sulla navbar.</w:t>
       </w:r>
@@ -5674,356 +5635,300 @@
     <w:p>
       <w:pPr>
         <w:rPr>
-          <w:rFonts w:ascii="Univers" w:hAnsi="Univers"/>
-        </w:rPr>
-      </w:pPr>
-      <w:r>
-        <w:rPr>
-          <w:rFonts w:ascii="Univers" w:hAnsi="Univers"/>
+          <w:rFonts w:cstheme="minorHAnsi"/>
+        </w:rPr>
+      </w:pPr>
+      <w:r>
+        <w:rPr>
+          <w:rFonts w:cstheme="minorHAnsi"/>
+        </w:rPr>
+        <w:t>Walter viene reindirizzato nella pagina dedicata alla scrittura e pubblicazione della storia, in cui è presente un form in cui inserisce:</w:t>
+      </w:r>
+    </w:p>
+    <w:p>
+      <w:pPr>
+        <w:ind w:firstLine="708"/>
+        <w:rPr>
+          <w:rFonts w:cstheme="minorHAnsi"/>
+        </w:rPr>
+      </w:pPr>
+      <w:r>
+        <w:rPr>
+          <w:rFonts w:cstheme="minorHAnsi"/>
+        </w:rPr>
+        <w:t xml:space="preserve">- </w:t>
+      </w:r>
+      <w:r>
+        <w:rPr>
+          <w:rFonts w:cstheme="minorHAnsi"/>
+          <w:b/>
+          <w:bCs/>
+          <w:color w:val="593470" w:themeColor="accent1" w:themeShade="80"/>
+        </w:rPr>
+        <w:t>titolo</w:t>
+      </w:r>
+      <w:r>
+        <w:rPr>
+          <w:rFonts w:cstheme="minorHAnsi"/>
+        </w:rPr>
+        <w:t>: “Lagune”,</w:t>
+      </w:r>
+    </w:p>
+    <w:p>
+      <w:pPr>
+        <w:ind w:firstLine="708"/>
+        <w:rPr>
+          <w:rFonts w:cstheme="minorHAnsi"/>
+        </w:rPr>
+      </w:pPr>
+      <w:r>
+        <w:rPr>
+          <w:rFonts w:cstheme="minorHAnsi"/>
+        </w:rPr>
+        <w:t xml:space="preserve">- </w:t>
+      </w:r>
+      <w:r>
+        <w:rPr>
+          <w:rFonts w:cstheme="minorHAnsi"/>
+          <w:b/>
+          <w:bCs/>
+          <w:color w:val="593470" w:themeColor="accent1" w:themeShade="80"/>
+        </w:rPr>
+        <w:t>copertina</w:t>
+      </w:r>
+      <w:r>
+        <w:rPr>
+          <w:rFonts w:cstheme="minorHAnsi"/>
+        </w:rPr>
+        <w:t>: immagine scelta come copertina della storia,</w:t>
+      </w:r>
+    </w:p>
+    <w:p>
+      <w:pPr>
+        <w:ind w:firstLine="708"/>
+        <w:rPr>
+          <w:rFonts w:cstheme="minorHAnsi"/>
+        </w:rPr>
+      </w:pPr>
+      <w:r>
+        <w:rPr>
+          <w:rFonts w:cstheme="minorHAnsi"/>
         </w:rPr>
         <w:lastRenderedPageBreak/>
-        <w:t>Walter viene reindirizzato nella pagina dedicata alla scrittura e pubblicazione della storia, in cui è presente un form in cui inserisce:</w:t>
+        <w:t xml:space="preserve">- </w:t>
+      </w:r>
+      <w:r>
+        <w:rPr>
+          <w:rFonts w:cstheme="minorHAnsi"/>
+          <w:b/>
+          <w:bCs/>
+          <w:color w:val="593470" w:themeColor="accent1" w:themeShade="80"/>
+        </w:rPr>
+        <w:t>trama</w:t>
+      </w:r>
+      <w:r>
+        <w:rPr>
+          <w:rFonts w:cstheme="minorHAnsi"/>
+        </w:rPr>
+        <w:t>: il testo della trama della storia,</w:t>
       </w:r>
     </w:p>
     <w:p>
       <w:pPr>
         <w:ind w:firstLine="708"/>
         <w:rPr>
-          <w:rFonts w:ascii="Univers" w:hAnsi="Univers"/>
-        </w:rPr>
-      </w:pPr>
-      <w:r>
-        <w:rPr>
-          <w:rFonts w:ascii="Univers" w:hAnsi="Univers"/>
-        </w:rPr>
-        <w:t>-</w:t>
-      </w:r>
-      <w:r>
-        <w:rPr>
-          <w:rFonts w:ascii="Univers" w:hAnsi="Univers"/>
-        </w:rPr>
-        <w:t xml:space="preserve"> </w:t>
-      </w:r>
-      <w:r>
-        <w:rPr>
-          <w:rFonts w:ascii="Univers" w:hAnsi="Univers"/>
+          <w:rFonts w:cstheme="minorHAnsi"/>
+        </w:rPr>
+      </w:pPr>
+      <w:r>
+        <w:rPr>
+          <w:rFonts w:cstheme="minorHAnsi"/>
+        </w:rPr>
+        <w:t xml:space="preserve">- </w:t>
+      </w:r>
+      <w:r>
+        <w:rPr>
+          <w:rFonts w:cstheme="minorHAnsi"/>
           <w:b/>
           <w:bCs/>
           <w:color w:val="593470" w:themeColor="accent1" w:themeShade="80"/>
         </w:rPr>
-        <w:t>titolo</w:t>
-      </w:r>
-      <w:r>
-        <w:rPr>
-          <w:rFonts w:ascii="Univers" w:hAnsi="Univers"/>
-        </w:rPr>
-        <w:t>: “Lagune”</w:t>
-      </w:r>
-      <w:r>
-        <w:rPr>
-          <w:rFonts w:ascii="Univers" w:hAnsi="Univers"/>
-        </w:rPr>
-        <w:t>,</w:t>
+        <w:t>tags</w:t>
+      </w:r>
+      <w:r>
+        <w:rPr>
+          <w:rFonts w:cstheme="minorHAnsi"/>
+        </w:rPr>
+        <w:t>: “paura, bosco, suspence”,</w:t>
       </w:r>
     </w:p>
     <w:p>
       <w:pPr>
         <w:ind w:firstLine="708"/>
         <w:rPr>
-          <w:rFonts w:ascii="Univers" w:hAnsi="Univers"/>
-        </w:rPr>
-      </w:pPr>
-      <w:r>
-        <w:rPr>
-          <w:rFonts w:ascii="Univers" w:hAnsi="Univers"/>
-        </w:rPr>
-        <w:t>-</w:t>
-      </w:r>
-      <w:r>
-        <w:rPr>
-          <w:rFonts w:ascii="Univers" w:hAnsi="Univers"/>
-        </w:rPr>
-        <w:t xml:space="preserve"> </w:t>
-      </w:r>
-      <w:r>
-        <w:rPr>
-          <w:rFonts w:ascii="Univers" w:hAnsi="Univers"/>
+          <w:rFonts w:cstheme="minorHAnsi"/>
+        </w:rPr>
+      </w:pPr>
+      <w:r>
+        <w:rPr>
+          <w:rFonts w:cstheme="minorHAnsi"/>
+        </w:rPr>
+        <w:t xml:space="preserve">- </w:t>
+      </w:r>
+      <w:r>
+        <w:rPr>
+          <w:rFonts w:cstheme="minorHAnsi"/>
           <w:b/>
           <w:bCs/>
           <w:color w:val="593470" w:themeColor="accent1" w:themeShade="80"/>
         </w:rPr>
-        <w:t>copertina</w:t>
-      </w:r>
-      <w:r>
-        <w:rPr>
-          <w:rFonts w:ascii="Univers" w:hAnsi="Univers"/>
-        </w:rPr>
-        <w:t>: immagine scelta come copertina della storia</w:t>
-      </w:r>
-      <w:r>
-        <w:rPr>
-          <w:rFonts w:ascii="Univers" w:hAnsi="Univers"/>
-        </w:rPr>
-        <w:t>,</w:t>
+        <w:t>genere</w:t>
+      </w:r>
+      <w:r>
+        <w:rPr>
+          <w:rFonts w:cstheme="minorHAnsi"/>
+        </w:rPr>
+        <w:t>: “Avventura”,</w:t>
       </w:r>
     </w:p>
     <w:p>
       <w:pPr>
         <w:ind w:firstLine="708"/>
         <w:rPr>
-          <w:rFonts w:ascii="Univers" w:hAnsi="Univers"/>
-        </w:rPr>
-      </w:pPr>
-      <w:r>
-        <w:rPr>
-          <w:rFonts w:ascii="Univers" w:hAnsi="Univers"/>
-        </w:rPr>
-        <w:t>-</w:t>
-      </w:r>
-      <w:r>
-        <w:rPr>
-          <w:rFonts w:ascii="Univers" w:hAnsi="Univers"/>
-        </w:rPr>
-        <w:t xml:space="preserve"> </w:t>
-      </w:r>
-      <w:r>
-        <w:rPr>
-          <w:rFonts w:ascii="Univers" w:hAnsi="Univers"/>
+          <w:rFonts w:cstheme="minorHAnsi"/>
+        </w:rPr>
+      </w:pPr>
+      <w:r>
+        <w:rPr>
+          <w:rFonts w:cstheme="minorHAnsi"/>
+        </w:rPr>
+        <w:t xml:space="preserve">- </w:t>
+      </w:r>
+      <w:r>
+        <w:rPr>
+          <w:rFonts w:cstheme="minorHAnsi"/>
           <w:b/>
           <w:bCs/>
           <w:color w:val="593470" w:themeColor="accent1" w:themeShade="80"/>
         </w:rPr>
-        <w:t>trama</w:t>
-      </w:r>
-      <w:r>
-        <w:rPr>
-          <w:rFonts w:ascii="Univers" w:hAnsi="Univers"/>
-        </w:rPr>
-        <w:t>: il testo della trama della storia</w:t>
-      </w:r>
-      <w:r>
-        <w:rPr>
-          <w:rFonts w:ascii="Univers" w:hAnsi="Univers"/>
-        </w:rPr>
-        <w:t>,</w:t>
+        <w:t>titolo capitolo 1</w:t>
+      </w:r>
+      <w:r>
+        <w:rPr>
+          <w:rFonts w:cstheme="minorHAnsi"/>
+        </w:rPr>
+        <w:t>: “Il mistero della città”,</w:t>
       </w:r>
     </w:p>
     <w:p>
       <w:pPr>
         <w:ind w:firstLine="708"/>
         <w:rPr>
-          <w:rFonts w:ascii="Univers" w:hAnsi="Univers"/>
-        </w:rPr>
-      </w:pPr>
-      <w:r>
-        <w:rPr>
-          <w:rFonts w:ascii="Univers" w:hAnsi="Univers"/>
-        </w:rPr>
-        <w:t>-</w:t>
-      </w:r>
-      <w:r>
-        <w:rPr>
-          <w:rFonts w:ascii="Univers" w:hAnsi="Univers"/>
-        </w:rPr>
-        <w:t xml:space="preserve"> </w:t>
-      </w:r>
-      <w:r>
-        <w:rPr>
-          <w:rFonts w:ascii="Univers" w:hAnsi="Univers"/>
+          <w:rFonts w:cstheme="minorHAnsi"/>
+        </w:rPr>
+      </w:pPr>
+      <w:r>
+        <w:rPr>
+          <w:rFonts w:cstheme="minorHAnsi"/>
+        </w:rPr>
+        <w:t xml:space="preserve">- </w:t>
+      </w:r>
+      <w:r>
+        <w:rPr>
+          <w:rFonts w:cstheme="minorHAnsi"/>
           <w:b/>
           <w:bCs/>
           <w:color w:val="593470" w:themeColor="accent1" w:themeShade="80"/>
         </w:rPr>
-        <w:t>tags</w:t>
-      </w:r>
-      <w:r>
-        <w:rPr>
-          <w:rFonts w:ascii="Univers" w:hAnsi="Univers"/>
-        </w:rPr>
-        <w:t>: “paura, bosco, suspence”</w:t>
-      </w:r>
-      <w:r>
-        <w:rPr>
-          <w:rFonts w:ascii="Univers" w:hAnsi="Univers"/>
-        </w:rPr>
-        <w:t>,</w:t>
-      </w:r>
-    </w:p>
-    <w:p>
-      <w:pPr>
-        <w:ind w:firstLine="708"/>
-        <w:rPr>
-          <w:rFonts w:ascii="Univers" w:hAnsi="Univers"/>
-        </w:rPr>
-      </w:pPr>
-      <w:r>
-        <w:rPr>
-          <w:rFonts w:ascii="Univers" w:hAnsi="Univers"/>
-        </w:rPr>
-        <w:t>-</w:t>
-      </w:r>
-      <w:r>
-        <w:rPr>
-          <w:rFonts w:ascii="Univers" w:hAnsi="Univers"/>
-        </w:rPr>
-        <w:t xml:space="preserve"> </w:t>
-      </w:r>
-      <w:r>
-        <w:rPr>
-          <w:rFonts w:ascii="Univers" w:hAnsi="Univers"/>
+        <w:t>contenuto capitolo 1</w:t>
+      </w:r>
+      <w:r>
+        <w:rPr>
+          <w:rFonts w:cstheme="minorHAnsi"/>
+        </w:rPr>
+        <w:t>: il testo del primo capitolo della storia (obbligatorio).</w:t>
+      </w:r>
+    </w:p>
+    <w:p>
+      <w:pPr>
+        <w:rPr>
+          <w:rFonts w:cstheme="minorHAnsi"/>
+        </w:rPr>
+      </w:pPr>
+      <w:r>
+        <w:rPr>
+          <w:rFonts w:cstheme="minorHAnsi"/>
+        </w:rPr>
+        <w:t>Inoltre, deve inserire altri due capitoli, quindi clicca sul pulsante “</w:t>
+      </w:r>
+      <w:r>
+        <w:rPr>
+          <w:rFonts w:cstheme="minorHAnsi"/>
           <w:b/>
           <w:bCs/>
           <w:color w:val="593470" w:themeColor="accent1" w:themeShade="80"/>
         </w:rPr>
-        <w:t>genere</w:t>
-      </w:r>
-      <w:r>
-        <w:rPr>
-          <w:rFonts w:ascii="Univers" w:hAnsi="Univers"/>
-        </w:rPr>
-        <w:t>: “Avventura”</w:t>
-      </w:r>
-      <w:r>
-        <w:rPr>
-          <w:rFonts w:ascii="Univers" w:hAnsi="Univers"/>
-        </w:rPr>
-        <w:t>,</w:t>
-      </w:r>
-    </w:p>
-    <w:p>
-      <w:pPr>
-        <w:ind w:firstLine="708"/>
-        <w:rPr>
-          <w:rFonts w:ascii="Univers" w:hAnsi="Univers"/>
-        </w:rPr>
-      </w:pPr>
-      <w:r>
-        <w:rPr>
-          <w:rFonts w:ascii="Univers" w:hAnsi="Univers"/>
-        </w:rPr>
-        <w:t>-</w:t>
-      </w:r>
-      <w:r>
-        <w:rPr>
-          <w:rFonts w:ascii="Univers" w:hAnsi="Univers"/>
-        </w:rPr>
-        <w:t xml:space="preserve"> </w:t>
-      </w:r>
-      <w:r>
-        <w:rPr>
-          <w:rFonts w:ascii="Univers" w:hAnsi="Univers"/>
+        <w:t>Aggiungi Capitolo</w:t>
+      </w:r>
+      <w:r>
+        <w:rPr>
+          <w:rFonts w:cstheme="minorHAnsi"/>
+        </w:rPr>
+        <w:t>”. Viene così mostrato un ulteriore campo per poter inserire il titolo ed il testo del secondo capitolo. Poi clicca nuovamente “Aggiungi capitolo” per poter inserire anche il titolo ed il testo del terzo capitolo.</w:t>
+      </w:r>
+    </w:p>
+    <w:p>
+      <w:pPr>
+        <w:rPr>
+          <w:rFonts w:cstheme="minorHAnsi"/>
+        </w:rPr>
+      </w:pPr>
+      <w:r>
+        <w:rPr>
+          <w:rFonts w:cstheme="minorHAnsi"/>
+        </w:rPr>
+        <w:t>Terminata la scrittura, clicca sul pulsante “</w:t>
+      </w:r>
+      <w:r>
+        <w:rPr>
+          <w:rFonts w:cstheme="minorHAnsi"/>
           <w:b/>
           <w:bCs/>
           <w:color w:val="593470" w:themeColor="accent1" w:themeShade="80"/>
         </w:rPr>
-        <w:t>titolo capitolo 1</w:t>
-      </w:r>
-      <w:r>
-        <w:rPr>
-          <w:rFonts w:ascii="Univers" w:hAnsi="Univers"/>
-        </w:rPr>
-        <w:t>: “Il mistero della città”</w:t>
-      </w:r>
-      <w:r>
-        <w:rPr>
-          <w:rFonts w:ascii="Univers" w:hAnsi="Univers"/>
-        </w:rPr>
-        <w:t>,</w:t>
-      </w:r>
-    </w:p>
-    <w:p>
-      <w:pPr>
-        <w:ind w:firstLine="708"/>
-        <w:rPr>
-          <w:rFonts w:ascii="Univers" w:hAnsi="Univers"/>
-        </w:rPr>
-      </w:pPr>
-      <w:r>
-        <w:rPr>
-          <w:rFonts w:ascii="Univers" w:hAnsi="Univers"/>
-        </w:rPr>
-        <w:t>-</w:t>
-      </w:r>
-      <w:r>
-        <w:rPr>
-          <w:rFonts w:ascii="Univers" w:hAnsi="Univers"/>
-        </w:rPr>
-        <w:t xml:space="preserve"> </w:t>
-      </w:r>
-      <w:r>
-        <w:rPr>
-          <w:rFonts w:ascii="Univers" w:hAnsi="Univers"/>
+        <w:t>Pubblica</w:t>
+      </w:r>
+      <w:r>
+        <w:rPr>
+          <w:rFonts w:cstheme="minorHAnsi"/>
+        </w:rPr>
+        <w:t>”.</w:t>
+      </w:r>
+    </w:p>
+    <w:p>
+      <w:pPr>
+        <w:rPr>
+          <w:rFonts w:cstheme="minorHAnsi"/>
+        </w:rPr>
+      </w:pPr>
+      <w:r>
+        <w:rPr>
+          <w:rFonts w:cstheme="minorHAnsi"/>
+        </w:rPr>
+        <w:t>La pubblicazione è andata a buon fine, quindi Walter viene reindirizzato su una pagina contenente l’esito positivo dell’avvenuta pubblicazione, ed un pulsante “</w:t>
+      </w:r>
+      <w:r>
+        <w:rPr>
+          <w:rFonts w:cstheme="minorHAnsi"/>
           <w:b/>
           <w:bCs/>
           <w:color w:val="593470" w:themeColor="accent1" w:themeShade="80"/>
         </w:rPr>
-        <w:t>contenuto capitolo 1</w:t>
-      </w:r>
-      <w:r>
-        <w:rPr>
-          <w:rFonts w:ascii="Univers" w:hAnsi="Univers"/>
-        </w:rPr>
-        <w:t>: il testo del primo capitolo della storia (obbligatorio)</w:t>
-      </w:r>
-      <w:r>
-        <w:rPr>
-          <w:rFonts w:ascii="Univers" w:hAnsi="Univers"/>
-        </w:rPr>
-        <w:t>.</w:t>
-      </w:r>
-    </w:p>
-    <w:p>
-      <w:pPr>
-        <w:rPr>
-          <w:rFonts w:ascii="Univers" w:hAnsi="Univers"/>
-        </w:rPr>
-      </w:pPr>
-      <w:r>
-        <w:rPr>
-          <w:rFonts w:ascii="Univers" w:hAnsi="Univers"/>
-        </w:rPr>
-        <w:t>Inoltre, deve inserire altri due capitoli, quindi clicca sul pulsante “</w:t>
-      </w:r>
-      <w:r>
-        <w:rPr>
-          <w:rFonts w:ascii="Univers" w:hAnsi="Univers"/>
-          <w:b/>
-          <w:bCs/>
-          <w:color w:val="593470" w:themeColor="accent1" w:themeShade="80"/>
-        </w:rPr>
-        <w:t>Aggiungi Capitolo</w:t>
-      </w:r>
-      <w:r>
-        <w:rPr>
-          <w:rFonts w:ascii="Univers" w:hAnsi="Univers"/>
-        </w:rPr>
-        <w:t>”. Viene così mostrato un ulteriore campo per poter inserire il titolo ed il testo del secondo capitolo. Poi clicca nuovamente “Aggiungi capitolo” per poter inserire anche il titolo ed il testo del terzo capitolo.</w:t>
-      </w:r>
-    </w:p>
-    <w:p>
-      <w:pPr>
-        <w:rPr>
-          <w:rFonts w:ascii="Univers" w:hAnsi="Univers"/>
-        </w:rPr>
-      </w:pPr>
-      <w:r>
-        <w:rPr>
-          <w:rFonts w:ascii="Univers" w:hAnsi="Univers"/>
-        </w:rPr>
-        <w:t>Terminata la scrittura, clicca sul pulsante “</w:t>
-      </w:r>
-      <w:r>
-        <w:rPr>
-          <w:rFonts w:ascii="Univers" w:hAnsi="Univers"/>
-          <w:b/>
-          <w:bCs/>
-          <w:color w:val="593470" w:themeColor="accent1" w:themeShade="80"/>
-        </w:rPr>
-        <w:t>Pubblica</w:t>
-      </w:r>
-      <w:r>
-        <w:rPr>
-          <w:rFonts w:ascii="Univers" w:hAnsi="Univers"/>
+        <w:t>Visualizza Storia</w:t>
+      </w:r>
+      <w:r>
+        <w:rPr>
+          <w:rFonts w:cstheme="minorHAnsi"/>
         </w:rPr>
         <w:t>”.</w:t>
       </w:r>
@@ -6031,66 +5936,14 @@
     <w:p>
       <w:pPr>
         <w:rPr>
-          <w:rFonts w:ascii="Univers" w:hAnsi="Univers"/>
-        </w:rPr>
-      </w:pPr>
-      <w:r>
-        <w:rPr>
-          <w:rFonts w:ascii="Univers" w:hAnsi="Univers"/>
-        </w:rPr>
-        <w:t>La pubblicazione è andata a buon fine, quindi Walter viene reindirizzato su una pagina contenente l’esito positivo dell’avvenuta pubblicazione, ed un pulsante “</w:t>
-      </w:r>
-      <w:r>
-        <w:rPr>
-          <w:rFonts w:ascii="Univers" w:hAnsi="Univers"/>
-          <w:b/>
-          <w:bCs/>
-          <w:color w:val="593470" w:themeColor="accent1" w:themeShade="80"/>
-        </w:rPr>
-        <w:t>Visualizza Storia</w:t>
-      </w:r>
-      <w:r>
-        <w:rPr>
-          <w:rFonts w:ascii="Univers" w:hAnsi="Univers"/>
-        </w:rPr>
-        <w:t>”.</w:t>
-      </w:r>
-    </w:p>
-    <w:p>
-      <w:pPr>
-        <w:rPr>
-          <w:rFonts w:ascii="Univers" w:hAnsi="Univers"/>
-        </w:rPr>
-      </w:pPr>
-      <w:r>
-        <w:rPr>
-          <w:rFonts w:ascii="Univers" w:hAnsi="Univers"/>
-        </w:rPr>
-        <w:t xml:space="preserve">Walter clicca sul pulsante “Visualizza Storia”, viene così reindirizzato alla pagina </w:t>
-      </w:r>
-      <w:r>
-        <w:rPr>
-          <w:rFonts w:ascii="Univers" w:hAnsi="Univers"/>
-        </w:rPr>
-        <w:t xml:space="preserve">in cui visualizza </w:t>
-      </w:r>
-      <w:r>
-        <w:rPr>
-          <w:rFonts w:ascii="Univers" w:hAnsi="Univers"/>
-        </w:rPr>
-        <w:t xml:space="preserve">la </w:t>
-      </w:r>
-      <w:r>
-        <w:rPr>
-          <w:rFonts w:ascii="Univers" w:hAnsi="Univers"/>
-        </w:rPr>
-        <w:t xml:space="preserve">sua </w:t>
-      </w:r>
-      <w:r>
-        <w:rPr>
-          <w:rFonts w:ascii="Univers" w:hAnsi="Univers"/>
-        </w:rPr>
-        <w:t>storia appena pubblicata.</w:t>
+          <w:rFonts w:cstheme="minorHAnsi"/>
+        </w:rPr>
+      </w:pPr>
+      <w:r>
+        <w:rPr>
+          <w:rFonts w:cstheme="minorHAnsi"/>
+        </w:rPr>
+        <w:t>Walter clicca sul pulsante “Visualizza Storia”, viene così reindirizzato alla pagina in cui visualizza la sua storia appena pubblicata.</w:t>
       </w:r>
     </w:p>
     <w:p>
@@ -6103,14 +5956,17 @@
         </w:tabs>
         <w:spacing w:after="240"/>
         <w:ind w:hanging="1014"/>
+        <w:rPr>
+          <w:rFonts w:asciiTheme="minorHAnsi" w:hAnsiTheme="minorHAnsi" w:cstheme="minorHAnsi"/>
+        </w:rPr>
       </w:pPr>
       <w:bookmarkStart w:id="36" w:name="_Toc127233933"/>
       <w:bookmarkStart w:id="37" w:name="_Toc127234152"/>
       <w:r>
-        <w:t xml:space="preserve"> </w:t>
-      </w:r>
-      <w:r>
-        <w:t>Scenario Visualizzazione profilo utente</w:t>
+        <w:rPr>
+          <w:rFonts w:asciiTheme="minorHAnsi" w:hAnsiTheme="minorHAnsi" w:cstheme="minorHAnsi"/>
+        </w:rPr>
+        <w:t xml:space="preserve"> Scenario Visualizzazione profilo utente</w:t>
       </w:r>
       <w:bookmarkEnd w:id="36"/>
       <w:bookmarkEnd w:id="37"/>
@@ -6118,12 +5974,12 @@
     <w:p>
       <w:pPr>
         <w:rPr>
-          <w:rFonts w:ascii="Univers" w:hAnsi="Univers"/>
-        </w:rPr>
-      </w:pPr>
-      <w:r>
-        <w:rPr>
-          <w:rFonts w:ascii="Univers" w:hAnsi="Univers"/>
+          <w:rFonts w:cstheme="minorHAnsi"/>
+        </w:rPr>
+      </w:pPr>
+      <w:r>
+        <w:rPr>
+          <w:rFonts w:cstheme="minorHAnsi"/>
         </w:rPr>
         <w:t>Anna si trova sulla pagina della storia “Lagune” pubblicata da Walter ed incuriosita decide di cliccare sull’username “walter_23” accanto alla voce “Autore”. Anna viene reindirizzata sulla pagina del profilo di Walter dove visualizza:</w:t>
       </w:r>
@@ -6132,12 +5988,12 @@
       <w:pPr>
         <w:ind w:firstLine="708"/>
         <w:rPr>
-          <w:rFonts w:ascii="Univers" w:hAnsi="Univers"/>
-        </w:rPr>
-      </w:pPr>
-      <w:r>
-        <w:rPr>
-          <w:rFonts w:ascii="Univers" w:hAnsi="Univers"/>
+          <w:rFonts w:cstheme="minorHAnsi"/>
+        </w:rPr>
+      </w:pPr>
+      <w:r>
+        <w:rPr>
+          <w:rFonts w:cstheme="minorHAnsi"/>
         </w:rPr>
         <w:t>- immagine profilo,</w:t>
       </w:r>
@@ -6146,12 +6002,12 @@
       <w:pPr>
         <w:ind w:firstLine="708"/>
         <w:rPr>
-          <w:rFonts w:ascii="Univers" w:hAnsi="Univers"/>
-        </w:rPr>
-      </w:pPr>
-      <w:r>
-        <w:rPr>
-          <w:rFonts w:ascii="Univers" w:hAnsi="Univers"/>
+          <w:rFonts w:cstheme="minorHAnsi"/>
+        </w:rPr>
+      </w:pPr>
+      <w:r>
+        <w:rPr>
+          <w:rFonts w:cstheme="minorHAnsi"/>
         </w:rPr>
         <w:t>- username,</w:t>
       </w:r>
@@ -6160,12 +6016,12 @@
       <w:pPr>
         <w:ind w:firstLine="708"/>
         <w:rPr>
-          <w:rFonts w:ascii="Univers" w:hAnsi="Univers"/>
-        </w:rPr>
-      </w:pPr>
-      <w:r>
-        <w:rPr>
-          <w:rFonts w:ascii="Univers" w:hAnsi="Univers"/>
+          <w:rFonts w:cstheme="minorHAnsi"/>
+        </w:rPr>
+      </w:pPr>
+      <w:r>
+        <w:rPr>
+          <w:rFonts w:cstheme="minorHAnsi"/>
         </w:rPr>
         <w:t>- biografia,</w:t>
       </w:r>
@@ -6174,12 +6030,12 @@
       <w:pPr>
         <w:ind w:firstLine="708"/>
         <w:rPr>
-          <w:rFonts w:ascii="Univers" w:hAnsi="Univers"/>
-        </w:rPr>
-      </w:pPr>
-      <w:r>
-        <w:rPr>
-          <w:rFonts w:ascii="Univers" w:hAnsi="Univers"/>
+          <w:rFonts w:cstheme="minorHAnsi"/>
+        </w:rPr>
+      </w:pPr>
+      <w:r>
+        <w:rPr>
+          <w:rFonts w:cstheme="minorHAnsi"/>
         </w:rPr>
         <w:t>- numero di followers, followings e storie scritte.</w:t>
       </w:r>
@@ -6187,12 +6043,12 @@
     <w:p>
       <w:pPr>
         <w:rPr>
-          <w:rFonts w:ascii="Univers" w:hAnsi="Univers"/>
-        </w:rPr>
-      </w:pPr>
-      <w:r>
-        <w:rPr>
-          <w:rFonts w:ascii="Univers" w:hAnsi="Univers"/>
+          <w:rFonts w:cstheme="minorHAnsi"/>
+        </w:rPr>
+      </w:pPr>
+      <w:r>
+        <w:rPr>
+          <w:rFonts w:cstheme="minorHAnsi"/>
         </w:rPr>
         <w:t>Anna clicca sul numero di followers di Walter per visualizzare l’elenco degli utenti che già seguono Walter.  Anna può decidere di cliccare sul pulsante “Profilo” accanto ad ogni utente che fa parte della lista per visualizzarne il profilo.</w:t>
       </w:r>
@@ -6200,12 +6056,12 @@
     <w:p>
       <w:pPr>
         <w:rPr>
-          <w:rFonts w:ascii="Univers" w:hAnsi="Univers"/>
-        </w:rPr>
-      </w:pPr>
-      <w:r>
-        <w:rPr>
-          <w:rFonts w:ascii="Univers" w:hAnsi="Univers"/>
+          <w:rFonts w:cstheme="minorHAnsi"/>
+        </w:rPr>
+      </w:pPr>
+      <w:r>
+        <w:rPr>
+          <w:rFonts w:cstheme="minorHAnsi"/>
         </w:rPr>
         <w:t>Successivamente clicca sul numero di followings, per vedere così come per i followers, la lista dei followings di Walter, ossia degli utenti seguiti da Walter.</w:t>
       </w:r>
@@ -6213,12 +6069,12 @@
     <w:p>
       <w:pPr>
         <w:rPr>
-          <w:rFonts w:ascii="Univers" w:hAnsi="Univers"/>
-        </w:rPr>
-      </w:pPr>
-      <w:r>
-        <w:rPr>
-          <w:rFonts w:ascii="Univers" w:hAnsi="Univers"/>
+          <w:rFonts w:cstheme="minorHAnsi"/>
+        </w:rPr>
+      </w:pPr>
+      <w:r>
+        <w:rPr>
+          <w:rFonts w:cstheme="minorHAnsi"/>
         </w:rPr>
         <w:t>Anna è anche curiosa di sapere quali altre storie Walter abbia scritto oltre “Lagune” e per questo motivo clicca sul numero di storie scritte per visualizzare l’elenco di tutte le storie scritte da Walter. Anna può decidere di cliccare sul pulsante “Leggi” di ogni storia per visualizzarne la relativa pagina.</w:t>
       </w:r>
@@ -6226,12 +6082,12 @@
     <w:p>
       <w:pPr>
         <w:rPr>
-          <w:rFonts w:ascii="Univers" w:hAnsi="Univers"/>
-        </w:rPr>
-      </w:pPr>
-      <w:r>
-        <w:rPr>
-          <w:rFonts w:ascii="Univers" w:hAnsi="Univers"/>
+          <w:rFonts w:cstheme="minorHAnsi"/>
+        </w:rPr>
+      </w:pPr>
+      <w:r>
+        <w:rPr>
+          <w:rFonts w:cstheme="minorHAnsi"/>
         </w:rPr>
         <w:t>Anna è interessata al tipo di storie che scrive Walter; quindi, decide di rimanere aggiornata su ogni sua pubblicazione cliccando sul pulsante “Follow”, il quale una volta cliccato mostra la scritta “Unfollow”, per far notare ad Anna che sta attualmente seguendo Walter. Se Anna clicca nuovamente sul pulsante smetterà di seguirlo, così da non rimanere più aggiornata su ciò che Walter pubblica.</w:t>
       </w:r>
@@ -6239,14 +6095,13 @@
     <w:p>
       <w:pPr>
         <w:rPr>
-          <w:rFonts w:ascii="Univers" w:hAnsi="Univers"/>
-        </w:rPr>
-      </w:pPr>
-      <w:r>
-        <w:rPr>
-          <w:rFonts w:ascii="Univers" w:hAnsi="Univers"/>
-        </w:rPr>
-        <w:lastRenderedPageBreak/>
+          <w:rFonts w:cstheme="minorHAnsi"/>
+        </w:rPr>
+      </w:pPr>
+      <w:r>
+        <w:rPr>
+          <w:rFonts w:cstheme="minorHAnsi"/>
+        </w:rPr>
         <w:t>Ora che Anna segue Walter vedrà nella sua Homepage personale, accessibile cliccando sul logo BookPad sulla navbar, tutte le storie scritte da Walter, insieme a quelle degli altri utenti da lei seguiti, in ordine cronologico, dal più recente al meno recente.</w:t>
       </w:r>
     </w:p>
@@ -6259,10 +6114,16 @@
         </w:tabs>
         <w:spacing w:after="240"/>
         <w:ind w:hanging="1014"/>
+        <w:rPr>
+          <w:rFonts w:asciiTheme="minorHAnsi" w:hAnsiTheme="minorHAnsi" w:cstheme="minorHAnsi"/>
+        </w:rPr>
       </w:pPr>
       <w:bookmarkStart w:id="38" w:name="_Toc127233934"/>
       <w:bookmarkStart w:id="39" w:name="_Toc127234153"/>
       <w:r>
+        <w:rPr>
+          <w:rFonts w:asciiTheme="minorHAnsi" w:hAnsiTheme="minorHAnsi" w:cstheme="minorHAnsi"/>
+        </w:rPr>
         <w:t>Scenario Visualizzazione profilo personale</w:t>
       </w:r>
       <w:bookmarkEnd w:id="38"/>
@@ -6271,18 +6132,18 @@
     <w:p>
       <w:pPr>
         <w:rPr>
-          <w:rFonts w:ascii="Univers" w:hAnsi="Univers"/>
-        </w:rPr>
-      </w:pPr>
-      <w:r>
-        <w:rPr>
-          <w:rFonts w:ascii="Univers" w:hAnsi="Univers"/>
+          <w:rFonts w:cstheme="minorHAnsi"/>
+        </w:rPr>
+      </w:pPr>
+      <w:r>
+        <w:rPr>
+          <w:rFonts w:cstheme="minorHAnsi"/>
         </w:rPr>
         <w:t>Anna vuole personalizzare un po' il suo profilo, in modo da farsi conoscere meglio dagli altri utenti della piattaforma e per questo motivo clicca sul pulsante “</w:t>
       </w:r>
       <w:r>
         <w:rPr>
-          <w:rFonts w:ascii="Univers" w:hAnsi="Univers"/>
+          <w:rFonts w:cstheme="minorHAnsi"/>
           <w:b/>
           <w:bCs/>
           <w:color w:val="593470" w:themeColor="accent1" w:themeShade="80"/>
@@ -6291,7 +6152,7 @@
       </w:r>
       <w:r>
         <w:rPr>
-          <w:rFonts w:ascii="Univers" w:hAnsi="Univers"/>
+          <w:rFonts w:cstheme="minorHAnsi"/>
         </w:rPr>
         <w:t>” sulla navbar venendo così reindirizzata sulla pagina del suo profilo.</w:t>
       </w:r>
@@ -6299,13 +6160,14 @@
     <w:p>
       <w:pPr>
         <w:rPr>
-          <w:rFonts w:ascii="Univers" w:hAnsi="Univers"/>
-        </w:rPr>
-      </w:pPr>
-      <w:r>
-        <w:rPr>
-          <w:rFonts w:ascii="Univers" w:hAnsi="Univers"/>
-        </w:rPr>
+          <w:rFonts w:cstheme="minorHAnsi"/>
+        </w:rPr>
+      </w:pPr>
+      <w:r>
+        <w:rPr>
+          <w:rFonts w:cstheme="minorHAnsi"/>
+        </w:rPr>
+        <w:lastRenderedPageBreak/>
         <w:t>Anna nel suo profilo vede tutte le informazioni che vedrebbe sul profilo di un altro utente, ma in aggiunta può visualizzare:</w:t>
       </w:r>
     </w:p>
@@ -6313,18 +6175,18 @@
       <w:pPr>
         <w:ind w:firstLine="708"/>
         <w:rPr>
-          <w:rFonts w:ascii="Univers" w:hAnsi="Univers"/>
-        </w:rPr>
-      </w:pPr>
-      <w:r>
-        <w:rPr>
-          <w:rFonts w:ascii="Univers" w:hAnsi="Univers"/>
+          <w:rFonts w:cstheme="minorHAnsi"/>
+        </w:rPr>
+      </w:pPr>
+      <w:r>
+        <w:rPr>
+          <w:rFonts w:cstheme="minorHAnsi"/>
         </w:rPr>
         <w:t xml:space="preserve">- il numero di </w:t>
       </w:r>
       <w:r>
         <w:rPr>
-          <w:rFonts w:ascii="Univers" w:hAnsi="Univers"/>
+          <w:rFonts w:cstheme="minorHAnsi"/>
           <w:b/>
           <w:bCs/>
           <w:color w:val="593470" w:themeColor="accent1" w:themeShade="80"/>
@@ -6333,14 +6195,14 @@
       </w:r>
       <w:r>
         <w:rPr>
-          <w:rFonts w:ascii="Univers" w:hAnsi="Univers"/>
+          <w:rFonts w:cstheme="minorHAnsi"/>
           <w:color w:val="593470" w:themeColor="accent1" w:themeShade="80"/>
         </w:rPr>
         <w:t xml:space="preserve"> </w:t>
       </w:r>
       <w:r>
         <w:rPr>
-          <w:rFonts w:ascii="Univers" w:hAnsi="Univers"/>
+          <w:rFonts w:cstheme="minorHAnsi"/>
         </w:rPr>
         <w:t>nella sua biblioteca,</w:t>
       </w:r>
@@ -6349,18 +6211,18 @@
       <w:pPr>
         <w:ind w:firstLine="708"/>
         <w:rPr>
-          <w:rFonts w:ascii="Univers" w:hAnsi="Univers"/>
-        </w:rPr>
-      </w:pPr>
-      <w:r>
-        <w:rPr>
-          <w:rFonts w:ascii="Univers" w:hAnsi="Univers"/>
+          <w:rFonts w:cstheme="minorHAnsi"/>
+        </w:rPr>
+      </w:pPr>
+      <w:r>
+        <w:rPr>
+          <w:rFonts w:cstheme="minorHAnsi"/>
         </w:rPr>
         <w:t>- un pulsante “</w:t>
       </w:r>
       <w:r>
         <w:rPr>
-          <w:rFonts w:ascii="Univers" w:hAnsi="Univers"/>
+          <w:rFonts w:cstheme="minorHAnsi"/>
           <w:b/>
           <w:bCs/>
           <w:color w:val="593470" w:themeColor="accent1" w:themeShade="80"/>
@@ -6369,7 +6231,7 @@
       </w:r>
       <w:r>
         <w:rPr>
-          <w:rFonts w:ascii="Univers" w:hAnsi="Univers"/>
+          <w:rFonts w:cstheme="minorHAnsi"/>
         </w:rPr>
         <w:t>”.</w:t>
       </w:r>
@@ -6377,12 +6239,12 @@
     <w:p>
       <w:pPr>
         <w:rPr>
-          <w:rFonts w:ascii="Univers" w:hAnsi="Univers"/>
-        </w:rPr>
-      </w:pPr>
-      <w:r>
-        <w:rPr>
-          <w:rFonts w:ascii="Univers" w:hAnsi="Univers"/>
+          <w:rFonts w:cstheme="minorHAnsi"/>
+        </w:rPr>
+      </w:pPr>
+      <w:r>
+        <w:rPr>
+          <w:rFonts w:cstheme="minorHAnsi"/>
         </w:rPr>
         <w:t>Tuttavia, Anna non visualizza il pulsante “Follow”, perché non è possibile seguire sé stessi sulla piattaforma.</w:t>
       </w:r>
@@ -6390,12 +6252,12 @@
     <w:p>
       <w:pPr>
         <w:rPr>
-          <w:rFonts w:ascii="Univers" w:hAnsi="Univers"/>
-        </w:rPr>
-      </w:pPr>
-      <w:r>
-        <w:rPr>
-          <w:rFonts w:ascii="Univers" w:hAnsi="Univers"/>
+          <w:rFonts w:cstheme="minorHAnsi"/>
+        </w:rPr>
+      </w:pPr>
+      <w:r>
+        <w:rPr>
+          <w:rFonts w:cstheme="minorHAnsi"/>
         </w:rPr>
         <w:t>Anna clicca sul pulsante “Impostazioni” e viene così aperta una schermata in cui sono presenti delle voci:</w:t>
       </w:r>
@@ -6404,18 +6266,18 @@
       <w:pPr>
         <w:ind w:firstLine="708"/>
         <w:rPr>
-          <w:rFonts w:ascii="Univers" w:hAnsi="Univers"/>
-        </w:rPr>
-      </w:pPr>
-      <w:r>
-        <w:rPr>
-          <w:rFonts w:ascii="Univers" w:hAnsi="Univers"/>
+          <w:rFonts w:cstheme="minorHAnsi"/>
+        </w:rPr>
+      </w:pPr>
+      <w:r>
+        <w:rPr>
+          <w:rFonts w:cstheme="minorHAnsi"/>
         </w:rPr>
         <w:t>- “</w:t>
       </w:r>
       <w:r>
         <w:rPr>
-          <w:rFonts w:ascii="Univers" w:hAnsi="Univers"/>
+          <w:rFonts w:cstheme="minorHAnsi"/>
           <w:b/>
           <w:bCs/>
           <w:color w:val="593470" w:themeColor="accent1" w:themeShade="80"/>
@@ -6424,7 +6286,7 @@
       </w:r>
       <w:r>
         <w:rPr>
-          <w:rFonts w:ascii="Univers" w:hAnsi="Univers"/>
+          <w:rFonts w:cstheme="minorHAnsi"/>
         </w:rPr>
         <w:t>”,</w:t>
       </w:r>
@@ -6433,18 +6295,18 @@
       <w:pPr>
         <w:ind w:firstLine="708"/>
         <w:rPr>
-          <w:rFonts w:ascii="Univers" w:hAnsi="Univers"/>
-        </w:rPr>
-      </w:pPr>
-      <w:r>
-        <w:rPr>
-          <w:rFonts w:ascii="Univers" w:hAnsi="Univers"/>
+          <w:rFonts w:cstheme="minorHAnsi"/>
+        </w:rPr>
+      </w:pPr>
+      <w:r>
+        <w:rPr>
+          <w:rFonts w:cstheme="minorHAnsi"/>
         </w:rPr>
         <w:t>- “</w:t>
       </w:r>
       <w:r>
         <w:rPr>
-          <w:rFonts w:ascii="Univers" w:hAnsi="Univers"/>
+          <w:rFonts w:cstheme="minorHAnsi"/>
           <w:b/>
           <w:bCs/>
           <w:color w:val="593470" w:themeColor="accent1" w:themeShade="80"/>
@@ -6453,7 +6315,7 @@
       </w:r>
       <w:r>
         <w:rPr>
-          <w:rFonts w:ascii="Univers" w:hAnsi="Univers"/>
+          <w:rFonts w:cstheme="minorHAnsi"/>
         </w:rPr>
         <w:t>”,</w:t>
       </w:r>
@@ -6462,18 +6324,18 @@
       <w:pPr>
         <w:ind w:firstLine="708"/>
         <w:rPr>
-          <w:rFonts w:ascii="Univers" w:hAnsi="Univers"/>
-        </w:rPr>
-      </w:pPr>
-      <w:r>
-        <w:rPr>
-          <w:rFonts w:ascii="Univers" w:hAnsi="Univers"/>
+          <w:rFonts w:cstheme="minorHAnsi"/>
+        </w:rPr>
+      </w:pPr>
+      <w:r>
+        <w:rPr>
+          <w:rFonts w:cstheme="minorHAnsi"/>
         </w:rPr>
         <w:t>- “</w:t>
       </w:r>
       <w:r>
         <w:rPr>
-          <w:rFonts w:ascii="Univers" w:hAnsi="Univers"/>
+          <w:rFonts w:cstheme="minorHAnsi"/>
           <w:b/>
           <w:bCs/>
           <w:color w:val="593470" w:themeColor="accent1" w:themeShade="80"/>
@@ -6482,7 +6344,7 @@
       </w:r>
       <w:r>
         <w:rPr>
-          <w:rFonts w:ascii="Univers" w:hAnsi="Univers"/>
+          <w:rFonts w:cstheme="minorHAnsi"/>
         </w:rPr>
         <w:t>”,</w:t>
       </w:r>
@@ -6491,18 +6353,18 @@
       <w:pPr>
         <w:ind w:firstLine="708"/>
         <w:rPr>
-          <w:rFonts w:ascii="Univers" w:hAnsi="Univers"/>
-        </w:rPr>
-      </w:pPr>
-      <w:r>
-        <w:rPr>
-          <w:rFonts w:ascii="Univers" w:hAnsi="Univers"/>
+          <w:rFonts w:cstheme="minorHAnsi"/>
+        </w:rPr>
+      </w:pPr>
+      <w:r>
+        <w:rPr>
+          <w:rFonts w:cstheme="minorHAnsi"/>
         </w:rPr>
         <w:t>- “</w:t>
       </w:r>
       <w:r>
         <w:rPr>
-          <w:rFonts w:ascii="Univers" w:hAnsi="Univers"/>
+          <w:rFonts w:cstheme="minorHAnsi"/>
           <w:b/>
           <w:bCs/>
           <w:color w:val="593470" w:themeColor="accent1" w:themeShade="80"/>
@@ -6511,7 +6373,7 @@
       </w:r>
       <w:r>
         <w:rPr>
-          <w:rFonts w:ascii="Univers" w:hAnsi="Univers"/>
+          <w:rFonts w:cstheme="minorHAnsi"/>
         </w:rPr>
         <w:t>”.</w:t>
       </w:r>
@@ -6519,18 +6381,18 @@
     <w:p>
       <w:pPr>
         <w:rPr>
-          <w:rFonts w:ascii="Univers" w:hAnsi="Univers"/>
-        </w:rPr>
-      </w:pPr>
-      <w:r>
-        <w:rPr>
-          <w:rFonts w:ascii="Univers" w:hAnsi="Univers"/>
+          <w:rFonts w:cstheme="minorHAnsi"/>
+        </w:rPr>
+      </w:pPr>
+      <w:r>
+        <w:rPr>
+          <w:rFonts w:cstheme="minorHAnsi"/>
         </w:rPr>
         <w:t>Anna dapprima decide di cliccare su “Modifica biografia” e da questo momento visualizza un apposito form per scrivere la sua nuova biografia. Una volta inserito il testo, clicca sul pulsante “</w:t>
       </w:r>
       <w:r>
         <w:rPr>
-          <w:rFonts w:ascii="Univers" w:hAnsi="Univers"/>
+          <w:rFonts w:cstheme="minorHAnsi"/>
           <w:b/>
           <w:bCs/>
           <w:color w:val="593470" w:themeColor="accent1" w:themeShade="80"/>
@@ -6539,7 +6401,7 @@
       </w:r>
       <w:r>
         <w:rPr>
-          <w:rFonts w:ascii="Univers" w:hAnsi="Univers"/>
+          <w:rFonts w:cstheme="minorHAnsi"/>
         </w:rPr>
         <w:t>” e la pagina viene così ricaricata con la sua nuova biografia.</w:t>
       </w:r>
@@ -6547,12 +6409,12 @@
     <w:p>
       <w:pPr>
         <w:rPr>
-          <w:rFonts w:ascii="Univers" w:hAnsi="Univers"/>
-        </w:rPr>
-      </w:pPr>
-      <w:r>
-        <w:rPr>
-          <w:rFonts w:ascii="Univers" w:hAnsi="Univers"/>
+          <w:rFonts w:cstheme="minorHAnsi"/>
+        </w:rPr>
+      </w:pPr>
+      <w:r>
+        <w:rPr>
+          <w:rFonts w:cstheme="minorHAnsi"/>
         </w:rPr>
         <w:t>Dopo decide di cambiare immagine profilo, quindi clicca sulla voce “Modifica Avatar” e viene aperto un form che consente ad Anna di scegliere un’immagine dal proprio dispositivo. Anna seleziona la foto che più le piace, ed una volta caricata, clicca sul pulsante “Salva”. La pagina viene immediatamente ricaricata ed Anna visualizza la sua nuova immagine di profilo.</w:t>
       </w:r>
@@ -6560,12 +6422,12 @@
     <w:p>
       <w:pPr>
         <w:rPr>
-          <w:rFonts w:ascii="Univers" w:hAnsi="Univers"/>
-        </w:rPr>
-      </w:pPr>
-      <w:r>
-        <w:rPr>
-          <w:rFonts w:ascii="Univers" w:hAnsi="Univers"/>
+          <w:rFonts w:cstheme="minorHAnsi"/>
+        </w:rPr>
+      </w:pPr>
+      <w:r>
+        <w:rPr>
+          <w:rFonts w:cstheme="minorHAnsi"/>
         </w:rPr>
         <w:t>Dopo Anna decide anche di voler cambiare le sue credenziali e per questo motivo clicca dapprima sul pulsante “Modifica E-mail” per modificare la propria e-mail. Così viene mostrato un form in cui inserisce la nuova e-mail “anna00@libero.com”, successivamente clicca sul pulsante “Salva” e la pagina viene ricaricata.</w:t>
       </w:r>
@@ -6573,12 +6435,12 @@
     <w:p>
       <w:pPr>
         <w:rPr>
-          <w:rFonts w:ascii="Univers" w:hAnsi="Univers"/>
-        </w:rPr>
-      </w:pPr>
-      <w:r>
-        <w:rPr>
-          <w:rFonts w:ascii="Univers" w:hAnsi="Univers"/>
+          <w:rFonts w:cstheme="minorHAnsi"/>
+        </w:rPr>
+      </w:pPr>
+      <w:r>
+        <w:rPr>
+          <w:rFonts w:cstheme="minorHAnsi"/>
         </w:rPr>
         <w:t>Anna, in seguito, vuole cambiare la sua password e per questo clicca su “Modifica Password”. Da questo momento nella pagina viene visualizzato un form in cui inserisce la vecchia password “Anna2000!!”, la nuova password “Anna_20_!!”, e la ripetizione della nuova password “Anna_20_!!”. Dopo clicca sul pulsante “Salva” e la pagina viene ricaricata.</w:t>
       </w:r>
@@ -6587,18 +6449,18 @@
       <w:pPr>
         <w:spacing w:after="0"/>
         <w:rPr>
-          <w:rFonts w:ascii="Univers" w:hAnsi="Univers"/>
-        </w:rPr>
-      </w:pPr>
-      <w:r>
-        <w:rPr>
-          <w:rFonts w:ascii="Univers" w:hAnsi="Univers"/>
+          <w:rFonts w:cstheme="minorHAnsi"/>
+        </w:rPr>
+      </w:pPr>
+      <w:r>
+        <w:rPr>
+          <w:rFonts w:cstheme="minorHAnsi"/>
         </w:rPr>
         <w:t xml:space="preserve">Anna decide, infine, di continuare la lettura di una storia che aveva già iniziato a leggere e per questo clicca sul pulsante che visualizza il numero di </w:t>
       </w:r>
       <w:r>
         <w:rPr>
-          <w:rFonts w:ascii="Univers" w:hAnsi="Univers"/>
+          <w:rFonts w:cstheme="minorHAnsi"/>
           <w:b/>
           <w:bCs/>
           <w:color w:val="593470" w:themeColor="accent1" w:themeShade="80"/>
@@ -6607,13 +6469,13 @@
       </w:r>
       <w:r>
         <w:rPr>
-          <w:rFonts w:ascii="Univers" w:hAnsi="Univers"/>
+          <w:rFonts w:cstheme="minorHAnsi"/>
         </w:rPr>
         <w:t>. Nella pagina viene visualizzata la sua biblioteca contenente l’elenco di tutte le storie salvate. Anna clicca sul pulsante “</w:t>
       </w:r>
       <w:r>
         <w:rPr>
-          <w:rFonts w:ascii="Univers" w:hAnsi="Univers"/>
+          <w:rFonts w:cstheme="minorHAnsi"/>
           <w:b/>
           <w:bCs/>
           <w:color w:val="593470" w:themeColor="accent1" w:themeShade="80"/>
@@ -6622,7 +6484,7 @@
       </w:r>
       <w:r>
         <w:rPr>
-          <w:rFonts w:ascii="Univers" w:hAnsi="Univers"/>
+          <w:rFonts w:cstheme="minorHAnsi"/>
         </w:rPr>
         <w:t>” della storia che vuole continuare a leggere in modo da visualizzare la pagina dedicata alla storia selezionata.</w:t>
       </w:r>
@@ -6633,7 +6495,6 @@
       </w:pPr>
       <w:bookmarkStart w:id="40" w:name="_Toc127234154"/>
       <w:r>
-        <w:lastRenderedPageBreak/>
         <w:t>Target Environment</w:t>
       </w:r>
       <w:bookmarkEnd w:id="40"/>
@@ -6751,6 +6612,7 @@
         <w:spacing w:before="0"/>
       </w:pPr>
       <w:r>
+        <w:lastRenderedPageBreak/>
         <w:t>15</w:t>
       </w:r>
       <w:r>

</xml_diff>